<commit_message>
Changed links to GitHub
</commit_message>
<xml_diff>
--- a/Windows--ADMB-TMB-EMACS Installation (replaces ADStudio).docx
+++ b/Windows--ADMB-TMB-EMACS Installation (replaces ADStudio).docx
@@ -184,6 +184,36 @@
         </w:rPr>
         <w:t>much more involved – contact Charlie for instructions.</w:t>
       </w:r>
+    </w:p>
+    <w:p>
+      <w:hyperlink r:id="rId10" w:history="1">
+        <w:r>
+          <w:rPr>
+            <w:rStyle w:val="Hyperlink"/>
+          </w:rPr>
+          <w:t>Th</w:t>
+        </w:r>
+        <w:r>
+          <w:rPr>
+            <w:rStyle w:val="Hyperlink"/>
+          </w:rPr>
+          <w:t xml:space="preserve">e newest version of this </w:t>
+        </w:r>
+        <w:r>
+          <w:rPr>
+            <w:rStyle w:val="Hyperlink"/>
+          </w:rPr>
+          <w:t xml:space="preserve">file is on </w:t>
+        </w:r>
+        <w:proofErr w:type="spellStart"/>
+        <w:r>
+          <w:rPr>
+            <w:rStyle w:val="Hyperlink"/>
+          </w:rPr>
+          <w:t>Github</w:t>
+        </w:r>
+        <w:proofErr w:type="spellEnd"/>
+      </w:hyperlink>
     </w:p>
     <w:p/>
     <w:p>
@@ -1030,7 +1060,7 @@
           <w:numId w:val="3"/>
         </w:numPr>
       </w:pPr>
-      <w:hyperlink r:id="rId10" w:history="1">
+      <w:hyperlink r:id="rId11" w:history="1">
         <w:r>
           <w:rPr>
             <w:rStyle w:val="Hyperlink"/>
@@ -1062,7 +1092,7 @@
           <w:rFonts w:eastAsiaTheme="minorEastAsia"/>
         </w:rPr>
       </w:pPr>
-      <w:hyperlink r:id="rId11">
+      <w:hyperlink r:id="rId12">
         <w:r>
           <w:rPr>
             <w:rStyle w:val="Hyperlink"/>
@@ -1157,7 +1187,7 @@
           <w:numId w:val="3"/>
         </w:numPr>
       </w:pPr>
-      <w:hyperlink r:id="rId12" w:anchor="download">
+      <w:hyperlink r:id="rId13" w:anchor="download">
         <w:r>
           <w:rPr>
             <w:rStyle w:val="Hyperlink"/>
@@ -1288,140 +1318,6 @@
           <w:numId w:val="3"/>
         </w:numPr>
       </w:pPr>
-      <w:hyperlink r:id="rId13">
-        <w:r>
-          <w:rPr>
-            <w:rStyle w:val="Hyperlink"/>
-          </w:rPr>
-          <w:t>Download</w:t>
-        </w:r>
-      </w:hyperlink>
-      <w:r>
-        <w:t xml:space="preserve"> and install </w:t>
-      </w:r>
-      <w:r>
-        <w:rPr>
-          <w:b/>
-          <w:bCs/>
-          <w:i/>
-          <w:iCs/>
-        </w:rPr>
-        <w:t>ADMB-12.</w:t>
-      </w:r>
-      <w:r>
-        <w:rPr>
-          <w:b/>
-          <w:bCs/>
-          <w:i/>
-          <w:iCs/>
-        </w:rPr>
-        <w:t>3</w:t>
-      </w:r>
-      <w:r>
-        <w:rPr>
-          <w:b/>
-          <w:bCs/>
-          <w:i/>
-          <w:iCs/>
-        </w:rPr>
-        <w:t>-windows.exe</w:t>
-      </w:r>
-      <w:r>
-        <w:t xml:space="preserve"> </w:t>
-      </w:r>
-      <w:r>
-        <w:t xml:space="preserve">(under </w:t>
-      </w:r>
-      <w:r>
-        <w:rPr>
-          <w:b/>
-          <w:bCs/>
-          <w:i/>
-          <w:iCs/>
-        </w:rPr>
-        <w:t>Windows</w:t>
-      </w:r>
-      <w:r>
-        <w:t xml:space="preserve"> header)</w:t>
-      </w:r>
-    </w:p>
-    <w:p>
-      <w:pPr>
-        <w:pStyle w:val="ListParagraph"/>
-        <w:numPr>
-          <w:ilvl w:val="2"/>
-          <w:numId w:val="3"/>
-        </w:numPr>
-        <w:ind w:left="900"/>
-      </w:pPr>
-      <w:r>
-        <w:t xml:space="preserve">You will likely get a </w:t>
-      </w:r>
-      <w:r>
-        <w:rPr>
-          <w:b/>
-          <w:bCs/>
-          <w:i/>
-          <w:iCs/>
-        </w:rPr>
-        <w:t>Windows protected your PC</w:t>
-      </w:r>
-      <w:r>
-        <w:t xml:space="preserve"> screen, if so:</w:t>
-      </w:r>
-    </w:p>
-    <w:p>
-      <w:pPr>
-        <w:pStyle w:val="ListParagraph"/>
-        <w:numPr>
-          <w:ilvl w:val="3"/>
-          <w:numId w:val="12"/>
-        </w:numPr>
-        <w:ind w:left="1620"/>
-      </w:pPr>
-      <w:r>
-        <w:t xml:space="preserve">click </w:t>
-      </w:r>
-      <w:r>
-        <w:rPr>
-          <w:b/>
-          <w:bCs/>
-          <w:i/>
-          <w:iCs/>
-        </w:rPr>
-        <w:t>More info</w:t>
-      </w:r>
-    </w:p>
-    <w:p>
-      <w:pPr>
-        <w:pStyle w:val="ListParagraph"/>
-        <w:numPr>
-          <w:ilvl w:val="3"/>
-          <w:numId w:val="12"/>
-        </w:numPr>
-        <w:ind w:left="1620"/>
-      </w:pPr>
-      <w:r>
-        <w:t xml:space="preserve">click </w:t>
-      </w:r>
-      <w:r>
-        <w:rPr>
-          <w:b/>
-          <w:bCs/>
-          <w:i/>
-          <w:iCs/>
-        </w:rPr>
-        <w:t>Run anyway</w:t>
-      </w:r>
-    </w:p>
-    <w:p>
-      <w:pPr>
-        <w:pStyle w:val="ListParagraph"/>
-        <w:numPr>
-          <w:ilvl w:val="0"/>
-          <w:numId w:val="3"/>
-        </w:numPr>
-      </w:pPr>
       <w:hyperlink r:id="rId14">
         <w:r>
           <w:rPr>
@@ -1431,40 +1327,121 @@
         </w:r>
       </w:hyperlink>
       <w:r>
-        <w:t xml:space="preserve"> and install</w:t>
+        <w:t xml:space="preserve"> and install </w:t>
+      </w:r>
+      <w:r>
+        <w:rPr>
+          <w:b/>
+          <w:bCs/>
+          <w:i/>
+          <w:iCs/>
+        </w:rPr>
+        <w:t>ADMB-12.</w:t>
+      </w:r>
+      <w:r>
+        <w:rPr>
+          <w:b/>
+          <w:bCs/>
+          <w:i/>
+          <w:iCs/>
+        </w:rPr>
+        <w:t>3</w:t>
+      </w:r>
+      <w:r>
+        <w:rPr>
+          <w:b/>
+          <w:bCs/>
+          <w:i/>
+          <w:iCs/>
+        </w:rPr>
+        <w:t>-windows.exe</w:t>
       </w:r>
       <w:r>
         <w:t xml:space="preserve"> </w:t>
       </w:r>
       <w:r>
-        <w:rPr>
-          <w:b/>
-          <w:bCs/>
-          <w:i/>
-          <w:iCs/>
-        </w:rPr>
-        <w:t>emacs-27.</w:t>
-      </w:r>
-      <w:r>
-        <w:rPr>
-          <w:b/>
-          <w:bCs/>
-          <w:i/>
-          <w:iCs/>
-        </w:rPr>
-        <w:t>2</w:t>
-      </w:r>
-      <w:r>
-        <w:rPr>
-          <w:b/>
-          <w:bCs/>
-          <w:i/>
-          <w:iCs/>
-        </w:rPr>
-        <w:t>-x86_64-installer.exe</w:t>
-      </w:r>
-      <w:r>
-        <w:t xml:space="preserve"> </w:t>
+        <w:t xml:space="preserve">(under </w:t>
+      </w:r>
+      <w:r>
+        <w:rPr>
+          <w:b/>
+          <w:bCs/>
+          <w:i/>
+          <w:iCs/>
+        </w:rPr>
+        <w:t>Windows</w:t>
+      </w:r>
+      <w:r>
+        <w:t xml:space="preserve"> header)</w:t>
+      </w:r>
+    </w:p>
+    <w:p>
+      <w:pPr>
+        <w:pStyle w:val="ListParagraph"/>
+        <w:numPr>
+          <w:ilvl w:val="2"/>
+          <w:numId w:val="3"/>
+        </w:numPr>
+        <w:ind w:left="900"/>
+      </w:pPr>
+      <w:r>
+        <w:t xml:space="preserve">You will likely get a </w:t>
+      </w:r>
+      <w:r>
+        <w:rPr>
+          <w:b/>
+          <w:bCs/>
+          <w:i/>
+          <w:iCs/>
+        </w:rPr>
+        <w:t>Windows protected your PC</w:t>
+      </w:r>
+      <w:r>
+        <w:t xml:space="preserve"> screen, if so:</w:t>
+      </w:r>
+    </w:p>
+    <w:p>
+      <w:pPr>
+        <w:pStyle w:val="ListParagraph"/>
+        <w:numPr>
+          <w:ilvl w:val="3"/>
+          <w:numId w:val="12"/>
+        </w:numPr>
+        <w:ind w:left="1620"/>
+      </w:pPr>
+      <w:r>
+        <w:t xml:space="preserve">click </w:t>
+      </w:r>
+      <w:r>
+        <w:rPr>
+          <w:b/>
+          <w:bCs/>
+          <w:i/>
+          <w:iCs/>
+        </w:rPr>
+        <w:t>More info</w:t>
+      </w:r>
+    </w:p>
+    <w:p>
+      <w:pPr>
+        <w:pStyle w:val="ListParagraph"/>
+        <w:numPr>
+          <w:ilvl w:val="3"/>
+          <w:numId w:val="12"/>
+        </w:numPr>
+        <w:ind w:left="1620"/>
+      </w:pPr>
+      <w:r>
+        <w:t xml:space="preserve">click </w:t>
+      </w:r>
+      <w:r>
+        <w:rPr>
+          <w:b/>
+          <w:bCs/>
+          <w:i/>
+          <w:iCs/>
+        </w:rPr>
+        <w:t>Run anyway</w:t>
       </w:r>
     </w:p>
     <w:p>
@@ -1476,6 +1453,59 @@
         </w:numPr>
       </w:pPr>
       <w:hyperlink r:id="rId15">
+        <w:r>
+          <w:rPr>
+            <w:rStyle w:val="Hyperlink"/>
+          </w:rPr>
+          <w:t>Download</w:t>
+        </w:r>
+      </w:hyperlink>
+      <w:r>
+        <w:t xml:space="preserve"> and install</w:t>
+      </w:r>
+      <w:r>
+        <w:t xml:space="preserve"> </w:t>
+      </w:r>
+      <w:r>
+        <w:rPr>
+          <w:b/>
+          <w:bCs/>
+          <w:i/>
+          <w:iCs/>
+        </w:rPr>
+        <w:t>emacs-27.</w:t>
+      </w:r>
+      <w:r>
+        <w:rPr>
+          <w:b/>
+          <w:bCs/>
+          <w:i/>
+          <w:iCs/>
+        </w:rPr>
+        <w:t>2</w:t>
+      </w:r>
+      <w:r>
+        <w:rPr>
+          <w:b/>
+          <w:bCs/>
+          <w:i/>
+          <w:iCs/>
+        </w:rPr>
+        <w:t>-x86_64-installer.exe</w:t>
+      </w:r>
+      <w:r>
+        <w:t xml:space="preserve"> </w:t>
+      </w:r>
+    </w:p>
+    <w:p>
+      <w:pPr>
+        <w:pStyle w:val="ListParagraph"/>
+        <w:numPr>
+          <w:ilvl w:val="0"/>
+          <w:numId w:val="3"/>
+        </w:numPr>
+      </w:pPr>
+      <w:hyperlink r:id="rId16">
         <w:r>
           <w:rPr>
             <w:rStyle w:val="Hyperlink"/>
@@ -2289,304 +2319,6 @@
                     </pic:cNvPicPr>
                   </pic:nvPicPr>
                   <pic:blipFill>
-                    <a:blip r:embed="rId16">
-                      <a:extLst>
-                        <a:ext uri="{28A0092B-C50C-407E-A947-70E740481C1C}">
-                          <a14:useLocalDpi xmlns:a14="http://schemas.microsoft.com/office/drawing/2010/main" val="0"/>
-                        </a:ext>
-                      </a:extLst>
-                    </a:blip>
-                    <a:srcRect/>
-                    <a:stretch>
-                      <a:fillRect/>
-                    </a:stretch>
-                  </pic:blipFill>
-                  <pic:spPr bwMode="auto">
-                    <a:xfrm>
-                      <a:off x="0" y="0"/>
-                      <a:ext cx="5943600" cy="5829300"/>
-                    </a:xfrm>
-                    <a:prstGeom prst="rect">
-                      <a:avLst/>
-                    </a:prstGeom>
-                    <a:noFill/>
-                    <a:ln>
-                      <a:noFill/>
-                    </a:ln>
-                  </pic:spPr>
-                </pic:pic>
-              </a:graphicData>
-            </a:graphic>
-          </wp:inline>
-        </w:drawing>
-      </w:r>
-    </w:p>
-    <w:p/>
-    <w:p>
-      <w:pPr>
-        <w:rPr>
-          <w:b/>
-          <w:bCs/>
-          <w:u w:val="single"/>
-        </w:rPr>
-      </w:pPr>
-      <w:r>
-        <w:rPr>
-          <w:b/>
-          <w:bCs/>
-          <w:u w:val="single"/>
-        </w:rPr>
-        <w:br w:type="page"/>
-      </w:r>
-    </w:p>
-    <w:p>
-      <w:pPr>
-        <w:rPr>
-          <w:b/>
-          <w:bCs/>
-          <w:u w:val="single"/>
-        </w:rPr>
-      </w:pPr>
-      <w:r>
-        <w:rPr>
-          <w:b/>
-          <w:bCs/>
-          <w:u w:val="single"/>
-        </w:rPr>
-        <w:lastRenderedPageBreak/>
-        <w:t>Testing out TMB:</w:t>
-      </w:r>
-    </w:p>
-    <w:p>
-      <w:pPr>
-        <w:pStyle w:val="ListParagraph"/>
-        <w:numPr>
-          <w:ilvl w:val="0"/>
-          <w:numId w:val="30"/>
-        </w:numPr>
-      </w:pPr>
-      <w:r>
-        <w:t xml:space="preserve">In folder you just unzipped, double-click </w:t>
-      </w:r>
-      <w:r>
-        <w:rPr>
-          <w:b/>
-          <w:bCs/>
-          <w:i/>
-          <w:iCs/>
-        </w:rPr>
-        <w:t xml:space="preserve">emacs </w:t>
-      </w:r>
-      <w:r>
-        <w:rPr>
-          <w:rFonts w:ascii="Wingdings" w:eastAsia="Wingdings" w:hAnsi="Wingdings" w:cs="Wingdings"/>
-        </w:rPr>
-        <w:t>à</w:t>
-      </w:r>
-      <w:r>
-        <w:rPr>
-          <w:b/>
-          <w:bCs/>
-          <w:i/>
-          <w:iCs/>
-        </w:rPr>
-        <w:t xml:space="preserve">  examples </w:t>
-      </w:r>
-      <w:r>
-        <w:rPr>
-          <w:rFonts w:ascii="Wingdings" w:eastAsia="Wingdings" w:hAnsi="Wingdings" w:cs="Wingdings"/>
-        </w:rPr>
-        <w:t>à</w:t>
-      </w:r>
-      <w:r>
-        <w:rPr>
-          <w:b/>
-          <w:bCs/>
-          <w:i/>
-          <w:iCs/>
-        </w:rPr>
-        <w:t xml:space="preserve">  mini </w:t>
-      </w:r>
-      <w:r>
-        <w:rPr>
-          <w:rFonts w:ascii="Wingdings" w:eastAsia="Wingdings" w:hAnsi="Wingdings" w:cs="Wingdings"/>
-        </w:rPr>
-        <w:t>à</w:t>
-      </w:r>
-      <w:r>
-        <w:rPr>
-          <w:b/>
-          <w:bCs/>
-          <w:i/>
-          <w:iCs/>
-        </w:rPr>
-        <w:t xml:space="preserve">  mini.cpp</w:t>
-      </w:r>
-    </w:p>
-    <w:p>
-      <w:pPr>
-        <w:pStyle w:val="ListParagraph"/>
-        <w:numPr>
-          <w:ilvl w:val="0"/>
-          <w:numId w:val="30"/>
-        </w:numPr>
-      </w:pPr>
-      <w:r>
-        <w:t xml:space="preserve">Open </w:t>
-      </w:r>
-      <w:r>
-        <w:rPr>
-          <w:b/>
-          <w:bCs/>
-          <w:i/>
-          <w:iCs/>
-        </w:rPr>
-        <w:t>mini.cpp</w:t>
-      </w:r>
-      <w:r>
-        <w:t xml:space="preserve"> in </w:t>
-      </w:r>
-      <w:r>
-        <w:rPr>
-          <w:b/>
-          <w:bCs/>
-          <w:i/>
-          <w:iCs/>
-        </w:rPr>
-        <w:t>Emacs</w:t>
-      </w:r>
-      <w:r>
-        <w:t xml:space="preserve"> </w:t>
-      </w:r>
-    </w:p>
-    <w:p>
-      <w:pPr>
-        <w:pStyle w:val="ListParagraph"/>
-        <w:numPr>
-          <w:ilvl w:val="0"/>
-          <w:numId w:val="29"/>
-        </w:numPr>
-      </w:pPr>
-      <w:r>
-        <w:t xml:space="preserve">Click </w:t>
-      </w:r>
-      <w:r>
-        <w:rPr>
-          <w:b/>
-          <w:bCs/>
-          <w:i/>
-          <w:iCs/>
-        </w:rPr>
-        <w:t>Clean</w:t>
-      </w:r>
-      <w:r>
-        <w:t xml:space="preserve"> (button 1), </w:t>
-      </w:r>
-      <w:r>
-        <w:rPr>
-          <w:b/>
-          <w:bCs/>
-          <w:i/>
-          <w:iCs/>
-        </w:rPr>
-        <w:t>Compile</w:t>
-      </w:r>
-      <w:r>
-        <w:t xml:space="preserve"> (button 2), and </w:t>
-      </w:r>
-      <w:r>
-        <w:rPr>
-          <w:b/>
-          <w:bCs/>
-          <w:i/>
-          <w:iCs/>
-        </w:rPr>
-        <w:t>Run</w:t>
-      </w:r>
-      <w:r>
-        <w:t xml:space="preserve"> (button 3)</w:t>
-      </w:r>
-    </w:p>
-    <w:p>
-      <w:pPr>
-        <w:pStyle w:val="ListParagraph"/>
-        <w:numPr>
-          <w:ilvl w:val="1"/>
-          <w:numId w:val="29"/>
-        </w:numPr>
-      </w:pPr>
-      <w:r>
-        <w:t>Make sure you wait for step to complete</w:t>
-      </w:r>
-    </w:p>
-    <w:p>
-      <w:pPr>
-        <w:pStyle w:val="ListParagraph"/>
-        <w:numPr>
-          <w:ilvl w:val="1"/>
-          <w:numId w:val="29"/>
-        </w:numPr>
-      </w:pPr>
-      <w:r>
-        <w:rPr>
-          <w:b/>
-          <w:bCs/>
-          <w:i/>
-          <w:iCs/>
-        </w:rPr>
-        <w:t>Compile</w:t>
-      </w:r>
-      <w:r>
-        <w:t xml:space="preserve"> take a minute or two and gives lots of warnings</w:t>
-      </w:r>
-    </w:p>
-    <w:p>
-      <w:pPr>
-        <w:pStyle w:val="ListParagraph"/>
-        <w:numPr>
-          <w:ilvl w:val="0"/>
-          <w:numId w:val="29"/>
-        </w:numPr>
-      </w:pPr>
-      <w:r>
-        <w:t xml:space="preserve">If the Emacs panels look like this after </w:t>
-      </w:r>
-      <w:r>
-        <w:rPr>
-          <w:b/>
-          <w:bCs/>
-          <w:i/>
-          <w:iCs/>
-        </w:rPr>
-        <w:t>Run,</w:t>
-      </w:r>
-      <w:r>
-        <w:t xml:space="preserve"> then TMB is properly installed:</w:t>
-      </w:r>
-    </w:p>
-    <w:p>
-      <w:r>
-        <w:rPr>
-          <w:noProof/>
-        </w:rPr>
-        <w:drawing>
-          <wp:inline distT="0" distB="0" distL="0" distR="0" wp14:anchorId="7FC1B356" wp14:editId="5D213671">
-            <wp:extent cx="5943600" cy="5829300"/>
-            <wp:effectExtent l="0" t="0" r="0" b="0"/>
-            <wp:docPr id="7" name="Picture 7" descr="Graphical user interface, text, application&#10;&#10;Description automatically generated"/>
-            <wp:cNvGraphicFramePr>
-              <a:graphicFrameLocks xmlns:a="http://schemas.openxmlformats.org/drawingml/2006/main" noChangeAspect="1"/>
-            </wp:cNvGraphicFramePr>
-            <a:graphic xmlns:a="http://schemas.openxmlformats.org/drawingml/2006/main">
-              <a:graphicData uri="http://schemas.openxmlformats.org/drawingml/2006/picture">
-                <pic:pic xmlns:pic="http://schemas.openxmlformats.org/drawingml/2006/picture">
-                  <pic:nvPicPr>
-                    <pic:cNvPr id="7" name="Picture 7" descr="Graphical user interface, text, application&#10;&#10;Description automatically generated"/>
-                    <pic:cNvPicPr>
-                      <a:picLocks noChangeAspect="1" noChangeArrowheads="1"/>
-                    </pic:cNvPicPr>
-                  </pic:nvPicPr>
-                  <pic:blipFill>
                     <a:blip r:embed="rId17">
                       <a:extLst>
                         <a:ext uri="{28A0092B-C50C-407E-A947-70E740481C1C}">
@@ -2619,6 +2351,304 @@
         </w:drawing>
       </w:r>
     </w:p>
+    <w:p/>
+    <w:p>
+      <w:pPr>
+        <w:rPr>
+          <w:b/>
+          <w:bCs/>
+          <w:u w:val="single"/>
+        </w:rPr>
+      </w:pPr>
+      <w:r>
+        <w:rPr>
+          <w:b/>
+          <w:bCs/>
+          <w:u w:val="single"/>
+        </w:rPr>
+        <w:br w:type="page"/>
+      </w:r>
+    </w:p>
+    <w:p>
+      <w:pPr>
+        <w:rPr>
+          <w:b/>
+          <w:bCs/>
+          <w:u w:val="single"/>
+        </w:rPr>
+      </w:pPr>
+      <w:r>
+        <w:rPr>
+          <w:b/>
+          <w:bCs/>
+          <w:u w:val="single"/>
+        </w:rPr>
+        <w:lastRenderedPageBreak/>
+        <w:t>Testing out TMB:</w:t>
+      </w:r>
+    </w:p>
+    <w:p>
+      <w:pPr>
+        <w:pStyle w:val="ListParagraph"/>
+        <w:numPr>
+          <w:ilvl w:val="0"/>
+          <w:numId w:val="30"/>
+        </w:numPr>
+      </w:pPr>
+      <w:r>
+        <w:t xml:space="preserve">In folder you just unzipped, double-click </w:t>
+      </w:r>
+      <w:r>
+        <w:rPr>
+          <w:b/>
+          <w:bCs/>
+          <w:i/>
+          <w:iCs/>
+        </w:rPr>
+        <w:t xml:space="preserve">emacs </w:t>
+      </w:r>
+      <w:r>
+        <w:rPr>
+          <w:rFonts w:ascii="Wingdings" w:eastAsia="Wingdings" w:hAnsi="Wingdings" w:cs="Wingdings"/>
+        </w:rPr>
+        <w:t>à</w:t>
+      </w:r>
+      <w:r>
+        <w:rPr>
+          <w:b/>
+          <w:bCs/>
+          <w:i/>
+          <w:iCs/>
+        </w:rPr>
+        <w:t xml:space="preserve">  examples </w:t>
+      </w:r>
+      <w:r>
+        <w:rPr>
+          <w:rFonts w:ascii="Wingdings" w:eastAsia="Wingdings" w:hAnsi="Wingdings" w:cs="Wingdings"/>
+        </w:rPr>
+        <w:t>à</w:t>
+      </w:r>
+      <w:r>
+        <w:rPr>
+          <w:b/>
+          <w:bCs/>
+          <w:i/>
+          <w:iCs/>
+        </w:rPr>
+        <w:t xml:space="preserve">  mini </w:t>
+      </w:r>
+      <w:r>
+        <w:rPr>
+          <w:rFonts w:ascii="Wingdings" w:eastAsia="Wingdings" w:hAnsi="Wingdings" w:cs="Wingdings"/>
+        </w:rPr>
+        <w:t>à</w:t>
+      </w:r>
+      <w:r>
+        <w:rPr>
+          <w:b/>
+          <w:bCs/>
+          <w:i/>
+          <w:iCs/>
+        </w:rPr>
+        <w:t xml:space="preserve">  mini.cpp</w:t>
+      </w:r>
+    </w:p>
+    <w:p>
+      <w:pPr>
+        <w:pStyle w:val="ListParagraph"/>
+        <w:numPr>
+          <w:ilvl w:val="0"/>
+          <w:numId w:val="30"/>
+        </w:numPr>
+      </w:pPr>
+      <w:r>
+        <w:t xml:space="preserve">Open </w:t>
+      </w:r>
+      <w:r>
+        <w:rPr>
+          <w:b/>
+          <w:bCs/>
+          <w:i/>
+          <w:iCs/>
+        </w:rPr>
+        <w:t>mini.cpp</w:t>
+      </w:r>
+      <w:r>
+        <w:t xml:space="preserve"> in </w:t>
+      </w:r>
+      <w:r>
+        <w:rPr>
+          <w:b/>
+          <w:bCs/>
+          <w:i/>
+          <w:iCs/>
+        </w:rPr>
+        <w:t>Emacs</w:t>
+      </w:r>
+      <w:r>
+        <w:t xml:space="preserve"> </w:t>
+      </w:r>
+    </w:p>
+    <w:p>
+      <w:pPr>
+        <w:pStyle w:val="ListParagraph"/>
+        <w:numPr>
+          <w:ilvl w:val="0"/>
+          <w:numId w:val="29"/>
+        </w:numPr>
+      </w:pPr>
+      <w:r>
+        <w:t xml:space="preserve">Click </w:t>
+      </w:r>
+      <w:r>
+        <w:rPr>
+          <w:b/>
+          <w:bCs/>
+          <w:i/>
+          <w:iCs/>
+        </w:rPr>
+        <w:t>Clean</w:t>
+      </w:r>
+      <w:r>
+        <w:t xml:space="preserve"> (button 1), </w:t>
+      </w:r>
+      <w:r>
+        <w:rPr>
+          <w:b/>
+          <w:bCs/>
+          <w:i/>
+          <w:iCs/>
+        </w:rPr>
+        <w:t>Compile</w:t>
+      </w:r>
+      <w:r>
+        <w:t xml:space="preserve"> (button 2), and </w:t>
+      </w:r>
+      <w:r>
+        <w:rPr>
+          <w:b/>
+          <w:bCs/>
+          <w:i/>
+          <w:iCs/>
+        </w:rPr>
+        <w:t>Run</w:t>
+      </w:r>
+      <w:r>
+        <w:t xml:space="preserve"> (button 3)</w:t>
+      </w:r>
+    </w:p>
+    <w:p>
+      <w:pPr>
+        <w:pStyle w:val="ListParagraph"/>
+        <w:numPr>
+          <w:ilvl w:val="1"/>
+          <w:numId w:val="29"/>
+        </w:numPr>
+      </w:pPr>
+      <w:r>
+        <w:t>Make sure you wait for step to complete</w:t>
+      </w:r>
+    </w:p>
+    <w:p>
+      <w:pPr>
+        <w:pStyle w:val="ListParagraph"/>
+        <w:numPr>
+          <w:ilvl w:val="1"/>
+          <w:numId w:val="29"/>
+        </w:numPr>
+      </w:pPr>
+      <w:r>
+        <w:rPr>
+          <w:b/>
+          <w:bCs/>
+          <w:i/>
+          <w:iCs/>
+        </w:rPr>
+        <w:t>Compile</w:t>
+      </w:r>
+      <w:r>
+        <w:t xml:space="preserve"> take a minute or two and gives lots of warnings</w:t>
+      </w:r>
+    </w:p>
+    <w:p>
+      <w:pPr>
+        <w:pStyle w:val="ListParagraph"/>
+        <w:numPr>
+          <w:ilvl w:val="0"/>
+          <w:numId w:val="29"/>
+        </w:numPr>
+      </w:pPr>
+      <w:r>
+        <w:t xml:space="preserve">If the Emacs panels look like this after </w:t>
+      </w:r>
+      <w:r>
+        <w:rPr>
+          <w:b/>
+          <w:bCs/>
+          <w:i/>
+          <w:iCs/>
+        </w:rPr>
+        <w:t>Run,</w:t>
+      </w:r>
+      <w:r>
+        <w:t xml:space="preserve"> then TMB is properly installed:</w:t>
+      </w:r>
+    </w:p>
+    <w:p>
+      <w:r>
+        <w:rPr>
+          <w:noProof/>
+        </w:rPr>
+        <w:drawing>
+          <wp:inline distT="0" distB="0" distL="0" distR="0" wp14:anchorId="7FC1B356" wp14:editId="5D213671">
+            <wp:extent cx="5943600" cy="5829300"/>
+            <wp:effectExtent l="0" t="0" r="0" b="0"/>
+            <wp:docPr id="7" name="Picture 7" descr="Graphical user interface, text, application&#10;&#10;Description automatically generated"/>
+            <wp:cNvGraphicFramePr>
+              <a:graphicFrameLocks xmlns:a="http://schemas.openxmlformats.org/drawingml/2006/main" noChangeAspect="1"/>
+            </wp:cNvGraphicFramePr>
+            <a:graphic xmlns:a="http://schemas.openxmlformats.org/drawingml/2006/main">
+              <a:graphicData uri="http://schemas.openxmlformats.org/drawingml/2006/picture">
+                <pic:pic xmlns:pic="http://schemas.openxmlformats.org/drawingml/2006/picture">
+                  <pic:nvPicPr>
+                    <pic:cNvPr id="7" name="Picture 7" descr="Graphical user interface, text, application&#10;&#10;Description automatically generated"/>
+                    <pic:cNvPicPr>
+                      <a:picLocks noChangeAspect="1" noChangeArrowheads="1"/>
+                    </pic:cNvPicPr>
+                  </pic:nvPicPr>
+                  <pic:blipFill>
+                    <a:blip r:embed="rId18">
+                      <a:extLst>
+                        <a:ext uri="{28A0092B-C50C-407E-A947-70E740481C1C}">
+                          <a14:useLocalDpi xmlns:a14="http://schemas.microsoft.com/office/drawing/2010/main" val="0"/>
+                        </a:ext>
+                      </a:extLst>
+                    </a:blip>
+                    <a:srcRect/>
+                    <a:stretch>
+                      <a:fillRect/>
+                    </a:stretch>
+                  </pic:blipFill>
+                  <pic:spPr bwMode="auto">
+                    <a:xfrm>
+                      <a:off x="0" y="0"/>
+                      <a:ext cx="5943600" cy="5829300"/>
+                    </a:xfrm>
+                    <a:prstGeom prst="rect">
+                      <a:avLst/>
+                    </a:prstGeom>
+                    <a:noFill/>
+                    <a:ln>
+                      <a:noFill/>
+                    </a:ln>
+                  </pic:spPr>
+                </pic:pic>
+              </a:graphicData>
+            </a:graphic>
+          </wp:inline>
+        </w:drawing>
+      </w:r>
+    </w:p>
     <w:p>
       <w:pPr>
         <w:rPr>
@@ -2684,7 +2714,7 @@
                     <pic:cNvPicPr/>
                   </pic:nvPicPr>
                   <pic:blipFill>
-                    <a:blip r:embed="rId18">
+                    <a:blip r:embed="rId19">
                       <a:extLst>
                         <a:ext uri="{28A0092B-C50C-407E-A947-70E740481C1C}">
                           <a14:useLocalDpi xmlns:a14="http://schemas.microsoft.com/office/drawing/2010/main" val="0"/>
@@ -2767,7 +2797,7 @@
                     </pic:cNvPicPr>
                   </pic:nvPicPr>
                   <pic:blipFill>
-                    <a:blip r:embed="rId19">
+                    <a:blip r:embed="rId20">
                       <a:extLst>
                         <a:ext uri="{28A0092B-C50C-407E-A947-70E740481C1C}">
                           <a14:useLocalDpi xmlns:a14="http://schemas.microsoft.com/office/drawing/2010/main" val="0"/>
@@ -2840,7 +2870,7 @@
                     <pic:cNvPicPr/>
                   </pic:nvPicPr>
                   <pic:blipFill>
-                    <a:blip r:embed="rId20">
+                    <a:blip r:embed="rId21">
                       <a:extLst>
                         <a:ext uri="{28A0092B-C50C-407E-A947-70E740481C1C}">
                           <a14:useLocalDpi xmlns:a14="http://schemas.microsoft.com/office/drawing/2010/main" val="0"/>
@@ -4353,7 +4383,7 @@
                     </pic:cNvPicPr>
                   </pic:nvPicPr>
                   <pic:blipFill>
-                    <a:blip r:embed="rId21">
+                    <a:blip r:embed="rId22">
                       <a:extLst>
                         <a:ext uri="{28A0092B-C50C-407E-A947-70E740481C1C}">
                           <a14:useLocalDpi xmlns:a14="http://schemas.microsoft.com/office/drawing/2010/main" val="0"/>
@@ -4690,7 +4720,7 @@
                     <pic:cNvPicPr/>
                   </pic:nvPicPr>
                   <pic:blipFill>
-                    <a:blip r:embed="rId22">
+                    <a:blip r:embed="rId23">
                       <a:extLst>
                         <a:ext uri="{28A0092B-C50C-407E-A947-70E740481C1C}">
                           <a14:useLocalDpi xmlns:a14="http://schemas.microsoft.com/office/drawing/2010/main" val="0"/>

</xml_diff>

<commit_message>
Includes both ADMB 12.3 and 13.0
</commit_message>
<xml_diff>
--- a/Windows--ADMB-TMB-EMACS Installation (replaces ADStudio).docx
+++ b/Windows--ADMB-TMB-EMACS Installation (replaces ADStudio).docx
@@ -1336,16 +1336,16 @@
           <w:i/>
           <w:iCs/>
         </w:rPr>
-        <w:t>ADMB-12.</w:t>
-      </w:r>
-      <w:r>
-        <w:rPr>
-          <w:b/>
-          <w:bCs/>
-          <w:i/>
-          <w:iCs/>
-        </w:rPr>
-        <w:t>3</w:t>
+        <w:t>ADMB-</w:t>
+      </w:r>
+      <w:r>
+        <w:rPr>
+          <w:b/>
+          <w:bCs/>
+          <w:i/>
+          <w:iCs/>
+        </w:rPr>
+        <w:t>13.0</w:t>
       </w:r>
       <w:r>
         <w:rPr>
@@ -1358,21 +1358,6 @@
       </w:r>
       <w:r>
         <w:t xml:space="preserve"> </w:t>
-      </w:r>
-      <w:r>
-        <w:t xml:space="preserve">(under </w:t>
-      </w:r>
-      <w:r>
-        <w:rPr>
-          <w:b/>
-          <w:bCs/>
-          <w:i/>
-          <w:iCs/>
-        </w:rPr>
-        <w:t>Windows</w:t>
-      </w:r>
-      <w:r>
-        <w:t xml:space="preserve"> header)</w:t>
       </w:r>
     </w:p>
     <w:p>
@@ -1385,6 +1370,45 @@
         <w:ind w:left="900"/>
       </w:pPr>
       <w:r>
+        <w:t xml:space="preserve">Alternatively, you can </w:t>
+      </w:r>
+      <w:hyperlink r:id="rId15" w:history="1">
+        <w:r>
+          <w:rPr>
+            <w:rStyle w:val="Hyperlink"/>
+          </w:rPr>
+          <w:t>download</w:t>
+        </w:r>
+      </w:hyperlink>
+      <w:r>
+        <w:t xml:space="preserve"> ADMB-12.3-windows</w:t>
+      </w:r>
+      <w:r>
+        <w:t xml:space="preserve">.exe (under </w:t>
+      </w:r>
+      <w:r>
+        <w:rPr>
+          <w:b/>
+          <w:bCs/>
+          <w:i/>
+          <w:iCs/>
+        </w:rPr>
+        <w:t>Windows</w:t>
+      </w:r>
+      <w:r>
+        <w:t xml:space="preserve"> header)</w:t>
+      </w:r>
+    </w:p>
+    <w:p>
+      <w:pPr>
+        <w:pStyle w:val="ListParagraph"/>
+        <w:numPr>
+          <w:ilvl w:val="2"/>
+          <w:numId w:val="3"/>
+        </w:numPr>
+        <w:ind w:left="900"/>
+      </w:pPr>
+      <w:r>
         <w:t xml:space="preserve">You will likely get a </w:t>
       </w:r>
       <w:r>
@@ -1452,7 +1476,7 @@
           <w:numId w:val="3"/>
         </w:numPr>
       </w:pPr>
-      <w:hyperlink r:id="rId15">
+      <w:hyperlink r:id="rId16">
         <w:r>
           <w:rPr>
             <w:rStyle w:val="Hyperlink"/>
@@ -1505,7 +1529,7 @@
           <w:numId w:val="3"/>
         </w:numPr>
       </w:pPr>
-      <w:hyperlink r:id="rId16">
+      <w:hyperlink r:id="rId17">
         <w:r>
           <w:rPr>
             <w:rStyle w:val="Hyperlink"/>
@@ -2319,304 +2343,6 @@
                     </pic:cNvPicPr>
                   </pic:nvPicPr>
                   <pic:blipFill>
-                    <a:blip r:embed="rId17">
-                      <a:extLst>
-                        <a:ext uri="{28A0092B-C50C-407E-A947-70E740481C1C}">
-                          <a14:useLocalDpi xmlns:a14="http://schemas.microsoft.com/office/drawing/2010/main" val="0"/>
-                        </a:ext>
-                      </a:extLst>
-                    </a:blip>
-                    <a:srcRect/>
-                    <a:stretch>
-                      <a:fillRect/>
-                    </a:stretch>
-                  </pic:blipFill>
-                  <pic:spPr bwMode="auto">
-                    <a:xfrm>
-                      <a:off x="0" y="0"/>
-                      <a:ext cx="5943600" cy="5829300"/>
-                    </a:xfrm>
-                    <a:prstGeom prst="rect">
-                      <a:avLst/>
-                    </a:prstGeom>
-                    <a:noFill/>
-                    <a:ln>
-                      <a:noFill/>
-                    </a:ln>
-                  </pic:spPr>
-                </pic:pic>
-              </a:graphicData>
-            </a:graphic>
-          </wp:inline>
-        </w:drawing>
-      </w:r>
-    </w:p>
-    <w:p/>
-    <w:p>
-      <w:pPr>
-        <w:rPr>
-          <w:b/>
-          <w:bCs/>
-          <w:u w:val="single"/>
-        </w:rPr>
-      </w:pPr>
-      <w:r>
-        <w:rPr>
-          <w:b/>
-          <w:bCs/>
-          <w:u w:val="single"/>
-        </w:rPr>
-        <w:br w:type="page"/>
-      </w:r>
-    </w:p>
-    <w:p>
-      <w:pPr>
-        <w:rPr>
-          <w:b/>
-          <w:bCs/>
-          <w:u w:val="single"/>
-        </w:rPr>
-      </w:pPr>
-      <w:r>
-        <w:rPr>
-          <w:b/>
-          <w:bCs/>
-          <w:u w:val="single"/>
-        </w:rPr>
-        <w:lastRenderedPageBreak/>
-        <w:t>Testing out TMB:</w:t>
-      </w:r>
-    </w:p>
-    <w:p>
-      <w:pPr>
-        <w:pStyle w:val="ListParagraph"/>
-        <w:numPr>
-          <w:ilvl w:val="0"/>
-          <w:numId w:val="30"/>
-        </w:numPr>
-      </w:pPr>
-      <w:r>
-        <w:t xml:space="preserve">In folder you just unzipped, double-click </w:t>
-      </w:r>
-      <w:r>
-        <w:rPr>
-          <w:b/>
-          <w:bCs/>
-          <w:i/>
-          <w:iCs/>
-        </w:rPr>
-        <w:t xml:space="preserve">emacs </w:t>
-      </w:r>
-      <w:r>
-        <w:rPr>
-          <w:rFonts w:ascii="Wingdings" w:eastAsia="Wingdings" w:hAnsi="Wingdings" w:cs="Wingdings"/>
-        </w:rPr>
-        <w:t>à</w:t>
-      </w:r>
-      <w:r>
-        <w:rPr>
-          <w:b/>
-          <w:bCs/>
-          <w:i/>
-          <w:iCs/>
-        </w:rPr>
-        <w:t xml:space="preserve">  examples </w:t>
-      </w:r>
-      <w:r>
-        <w:rPr>
-          <w:rFonts w:ascii="Wingdings" w:eastAsia="Wingdings" w:hAnsi="Wingdings" w:cs="Wingdings"/>
-        </w:rPr>
-        <w:t>à</w:t>
-      </w:r>
-      <w:r>
-        <w:rPr>
-          <w:b/>
-          <w:bCs/>
-          <w:i/>
-          <w:iCs/>
-        </w:rPr>
-        <w:t xml:space="preserve">  mini </w:t>
-      </w:r>
-      <w:r>
-        <w:rPr>
-          <w:rFonts w:ascii="Wingdings" w:eastAsia="Wingdings" w:hAnsi="Wingdings" w:cs="Wingdings"/>
-        </w:rPr>
-        <w:t>à</w:t>
-      </w:r>
-      <w:r>
-        <w:rPr>
-          <w:b/>
-          <w:bCs/>
-          <w:i/>
-          <w:iCs/>
-        </w:rPr>
-        <w:t xml:space="preserve">  mini.cpp</w:t>
-      </w:r>
-    </w:p>
-    <w:p>
-      <w:pPr>
-        <w:pStyle w:val="ListParagraph"/>
-        <w:numPr>
-          <w:ilvl w:val="0"/>
-          <w:numId w:val="30"/>
-        </w:numPr>
-      </w:pPr>
-      <w:r>
-        <w:t xml:space="preserve">Open </w:t>
-      </w:r>
-      <w:r>
-        <w:rPr>
-          <w:b/>
-          <w:bCs/>
-          <w:i/>
-          <w:iCs/>
-        </w:rPr>
-        <w:t>mini.cpp</w:t>
-      </w:r>
-      <w:r>
-        <w:t xml:space="preserve"> in </w:t>
-      </w:r>
-      <w:r>
-        <w:rPr>
-          <w:b/>
-          <w:bCs/>
-          <w:i/>
-          <w:iCs/>
-        </w:rPr>
-        <w:t>Emacs</w:t>
-      </w:r>
-      <w:r>
-        <w:t xml:space="preserve"> </w:t>
-      </w:r>
-    </w:p>
-    <w:p>
-      <w:pPr>
-        <w:pStyle w:val="ListParagraph"/>
-        <w:numPr>
-          <w:ilvl w:val="0"/>
-          <w:numId w:val="29"/>
-        </w:numPr>
-      </w:pPr>
-      <w:r>
-        <w:t xml:space="preserve">Click </w:t>
-      </w:r>
-      <w:r>
-        <w:rPr>
-          <w:b/>
-          <w:bCs/>
-          <w:i/>
-          <w:iCs/>
-        </w:rPr>
-        <w:t>Clean</w:t>
-      </w:r>
-      <w:r>
-        <w:t xml:space="preserve"> (button 1), </w:t>
-      </w:r>
-      <w:r>
-        <w:rPr>
-          <w:b/>
-          <w:bCs/>
-          <w:i/>
-          <w:iCs/>
-        </w:rPr>
-        <w:t>Compile</w:t>
-      </w:r>
-      <w:r>
-        <w:t xml:space="preserve"> (button 2), and </w:t>
-      </w:r>
-      <w:r>
-        <w:rPr>
-          <w:b/>
-          <w:bCs/>
-          <w:i/>
-          <w:iCs/>
-        </w:rPr>
-        <w:t>Run</w:t>
-      </w:r>
-      <w:r>
-        <w:t xml:space="preserve"> (button 3)</w:t>
-      </w:r>
-    </w:p>
-    <w:p>
-      <w:pPr>
-        <w:pStyle w:val="ListParagraph"/>
-        <w:numPr>
-          <w:ilvl w:val="1"/>
-          <w:numId w:val="29"/>
-        </w:numPr>
-      </w:pPr>
-      <w:r>
-        <w:t>Make sure you wait for step to complete</w:t>
-      </w:r>
-    </w:p>
-    <w:p>
-      <w:pPr>
-        <w:pStyle w:val="ListParagraph"/>
-        <w:numPr>
-          <w:ilvl w:val="1"/>
-          <w:numId w:val="29"/>
-        </w:numPr>
-      </w:pPr>
-      <w:r>
-        <w:rPr>
-          <w:b/>
-          <w:bCs/>
-          <w:i/>
-          <w:iCs/>
-        </w:rPr>
-        <w:t>Compile</w:t>
-      </w:r>
-      <w:r>
-        <w:t xml:space="preserve"> take a minute or two and gives lots of warnings</w:t>
-      </w:r>
-    </w:p>
-    <w:p>
-      <w:pPr>
-        <w:pStyle w:val="ListParagraph"/>
-        <w:numPr>
-          <w:ilvl w:val="0"/>
-          <w:numId w:val="29"/>
-        </w:numPr>
-      </w:pPr>
-      <w:r>
-        <w:t xml:space="preserve">If the Emacs panels look like this after </w:t>
-      </w:r>
-      <w:r>
-        <w:rPr>
-          <w:b/>
-          <w:bCs/>
-          <w:i/>
-          <w:iCs/>
-        </w:rPr>
-        <w:t>Run,</w:t>
-      </w:r>
-      <w:r>
-        <w:t xml:space="preserve"> then TMB is properly installed:</w:t>
-      </w:r>
-    </w:p>
-    <w:p>
-      <w:r>
-        <w:rPr>
-          <w:noProof/>
-        </w:rPr>
-        <w:drawing>
-          <wp:inline distT="0" distB="0" distL="0" distR="0" wp14:anchorId="7FC1B356" wp14:editId="5D213671">
-            <wp:extent cx="5943600" cy="5829300"/>
-            <wp:effectExtent l="0" t="0" r="0" b="0"/>
-            <wp:docPr id="7" name="Picture 7" descr="Graphical user interface, text, application&#10;&#10;Description automatically generated"/>
-            <wp:cNvGraphicFramePr>
-              <a:graphicFrameLocks xmlns:a="http://schemas.openxmlformats.org/drawingml/2006/main" noChangeAspect="1"/>
-            </wp:cNvGraphicFramePr>
-            <a:graphic xmlns:a="http://schemas.openxmlformats.org/drawingml/2006/main">
-              <a:graphicData uri="http://schemas.openxmlformats.org/drawingml/2006/picture">
-                <pic:pic xmlns:pic="http://schemas.openxmlformats.org/drawingml/2006/picture">
-                  <pic:nvPicPr>
-                    <pic:cNvPr id="7" name="Picture 7" descr="Graphical user interface, text, application&#10;&#10;Description automatically generated"/>
-                    <pic:cNvPicPr>
-                      <a:picLocks noChangeAspect="1" noChangeArrowheads="1"/>
-                    </pic:cNvPicPr>
-                  </pic:nvPicPr>
-                  <pic:blipFill>
                     <a:blip r:embed="rId18">
                       <a:extLst>
                         <a:ext uri="{28A0092B-C50C-407E-A947-70E740481C1C}">
@@ -2649,6 +2375,304 @@
         </w:drawing>
       </w:r>
     </w:p>
+    <w:p/>
+    <w:p>
+      <w:pPr>
+        <w:rPr>
+          <w:b/>
+          <w:bCs/>
+          <w:u w:val="single"/>
+        </w:rPr>
+      </w:pPr>
+      <w:r>
+        <w:rPr>
+          <w:b/>
+          <w:bCs/>
+          <w:u w:val="single"/>
+        </w:rPr>
+        <w:br w:type="page"/>
+      </w:r>
+    </w:p>
+    <w:p>
+      <w:pPr>
+        <w:rPr>
+          <w:b/>
+          <w:bCs/>
+          <w:u w:val="single"/>
+        </w:rPr>
+      </w:pPr>
+      <w:r>
+        <w:rPr>
+          <w:b/>
+          <w:bCs/>
+          <w:u w:val="single"/>
+        </w:rPr>
+        <w:lastRenderedPageBreak/>
+        <w:t>Testing out TMB:</w:t>
+      </w:r>
+    </w:p>
+    <w:p>
+      <w:pPr>
+        <w:pStyle w:val="ListParagraph"/>
+        <w:numPr>
+          <w:ilvl w:val="0"/>
+          <w:numId w:val="30"/>
+        </w:numPr>
+      </w:pPr>
+      <w:r>
+        <w:t xml:space="preserve">In folder you just unzipped, double-click </w:t>
+      </w:r>
+      <w:r>
+        <w:rPr>
+          <w:b/>
+          <w:bCs/>
+          <w:i/>
+          <w:iCs/>
+        </w:rPr>
+        <w:t xml:space="preserve">emacs </w:t>
+      </w:r>
+      <w:r>
+        <w:rPr>
+          <w:rFonts w:ascii="Wingdings" w:eastAsia="Wingdings" w:hAnsi="Wingdings" w:cs="Wingdings"/>
+        </w:rPr>
+        <w:t>à</w:t>
+      </w:r>
+      <w:r>
+        <w:rPr>
+          <w:b/>
+          <w:bCs/>
+          <w:i/>
+          <w:iCs/>
+        </w:rPr>
+        <w:t xml:space="preserve">  examples </w:t>
+      </w:r>
+      <w:r>
+        <w:rPr>
+          <w:rFonts w:ascii="Wingdings" w:eastAsia="Wingdings" w:hAnsi="Wingdings" w:cs="Wingdings"/>
+        </w:rPr>
+        <w:t>à</w:t>
+      </w:r>
+      <w:r>
+        <w:rPr>
+          <w:b/>
+          <w:bCs/>
+          <w:i/>
+          <w:iCs/>
+        </w:rPr>
+        <w:t xml:space="preserve">  mini </w:t>
+      </w:r>
+      <w:r>
+        <w:rPr>
+          <w:rFonts w:ascii="Wingdings" w:eastAsia="Wingdings" w:hAnsi="Wingdings" w:cs="Wingdings"/>
+        </w:rPr>
+        <w:t>à</w:t>
+      </w:r>
+      <w:r>
+        <w:rPr>
+          <w:b/>
+          <w:bCs/>
+          <w:i/>
+          <w:iCs/>
+        </w:rPr>
+        <w:t xml:space="preserve">  mini.cpp</w:t>
+      </w:r>
+    </w:p>
+    <w:p>
+      <w:pPr>
+        <w:pStyle w:val="ListParagraph"/>
+        <w:numPr>
+          <w:ilvl w:val="0"/>
+          <w:numId w:val="30"/>
+        </w:numPr>
+      </w:pPr>
+      <w:r>
+        <w:t xml:space="preserve">Open </w:t>
+      </w:r>
+      <w:r>
+        <w:rPr>
+          <w:b/>
+          <w:bCs/>
+          <w:i/>
+          <w:iCs/>
+        </w:rPr>
+        <w:t>mini.cpp</w:t>
+      </w:r>
+      <w:r>
+        <w:t xml:space="preserve"> in </w:t>
+      </w:r>
+      <w:r>
+        <w:rPr>
+          <w:b/>
+          <w:bCs/>
+          <w:i/>
+          <w:iCs/>
+        </w:rPr>
+        <w:t>Emacs</w:t>
+      </w:r>
+      <w:r>
+        <w:t xml:space="preserve"> </w:t>
+      </w:r>
+    </w:p>
+    <w:p>
+      <w:pPr>
+        <w:pStyle w:val="ListParagraph"/>
+        <w:numPr>
+          <w:ilvl w:val="0"/>
+          <w:numId w:val="29"/>
+        </w:numPr>
+      </w:pPr>
+      <w:r>
+        <w:t xml:space="preserve">Click </w:t>
+      </w:r>
+      <w:r>
+        <w:rPr>
+          <w:b/>
+          <w:bCs/>
+          <w:i/>
+          <w:iCs/>
+        </w:rPr>
+        <w:t>Clean</w:t>
+      </w:r>
+      <w:r>
+        <w:t xml:space="preserve"> (button 1), </w:t>
+      </w:r>
+      <w:r>
+        <w:rPr>
+          <w:b/>
+          <w:bCs/>
+          <w:i/>
+          <w:iCs/>
+        </w:rPr>
+        <w:t>Compile</w:t>
+      </w:r>
+      <w:r>
+        <w:t xml:space="preserve"> (button 2), and </w:t>
+      </w:r>
+      <w:r>
+        <w:rPr>
+          <w:b/>
+          <w:bCs/>
+          <w:i/>
+          <w:iCs/>
+        </w:rPr>
+        <w:t>Run</w:t>
+      </w:r>
+      <w:r>
+        <w:t xml:space="preserve"> (button 3)</w:t>
+      </w:r>
+    </w:p>
+    <w:p>
+      <w:pPr>
+        <w:pStyle w:val="ListParagraph"/>
+        <w:numPr>
+          <w:ilvl w:val="1"/>
+          <w:numId w:val="29"/>
+        </w:numPr>
+      </w:pPr>
+      <w:r>
+        <w:t>Make sure you wait for step to complete</w:t>
+      </w:r>
+    </w:p>
+    <w:p>
+      <w:pPr>
+        <w:pStyle w:val="ListParagraph"/>
+        <w:numPr>
+          <w:ilvl w:val="1"/>
+          <w:numId w:val="29"/>
+        </w:numPr>
+      </w:pPr>
+      <w:r>
+        <w:rPr>
+          <w:b/>
+          <w:bCs/>
+          <w:i/>
+          <w:iCs/>
+        </w:rPr>
+        <w:t>Compile</w:t>
+      </w:r>
+      <w:r>
+        <w:t xml:space="preserve"> take a minute or two and gives lots of warnings</w:t>
+      </w:r>
+    </w:p>
+    <w:p>
+      <w:pPr>
+        <w:pStyle w:val="ListParagraph"/>
+        <w:numPr>
+          <w:ilvl w:val="0"/>
+          <w:numId w:val="29"/>
+        </w:numPr>
+      </w:pPr>
+      <w:r>
+        <w:t xml:space="preserve">If the Emacs panels look like this after </w:t>
+      </w:r>
+      <w:r>
+        <w:rPr>
+          <w:b/>
+          <w:bCs/>
+          <w:i/>
+          <w:iCs/>
+        </w:rPr>
+        <w:t>Run,</w:t>
+      </w:r>
+      <w:r>
+        <w:t xml:space="preserve"> then TMB is properly installed:</w:t>
+      </w:r>
+    </w:p>
+    <w:p>
+      <w:r>
+        <w:rPr>
+          <w:noProof/>
+        </w:rPr>
+        <w:drawing>
+          <wp:inline distT="0" distB="0" distL="0" distR="0" wp14:anchorId="7FC1B356" wp14:editId="5D213671">
+            <wp:extent cx="5943600" cy="5829300"/>
+            <wp:effectExtent l="0" t="0" r="0" b="0"/>
+            <wp:docPr id="7" name="Picture 7" descr="Graphical user interface, text, application&#10;&#10;Description automatically generated"/>
+            <wp:cNvGraphicFramePr>
+              <a:graphicFrameLocks xmlns:a="http://schemas.openxmlformats.org/drawingml/2006/main" noChangeAspect="1"/>
+            </wp:cNvGraphicFramePr>
+            <a:graphic xmlns:a="http://schemas.openxmlformats.org/drawingml/2006/main">
+              <a:graphicData uri="http://schemas.openxmlformats.org/drawingml/2006/picture">
+                <pic:pic xmlns:pic="http://schemas.openxmlformats.org/drawingml/2006/picture">
+                  <pic:nvPicPr>
+                    <pic:cNvPr id="7" name="Picture 7" descr="Graphical user interface, text, application&#10;&#10;Description automatically generated"/>
+                    <pic:cNvPicPr>
+                      <a:picLocks noChangeAspect="1" noChangeArrowheads="1"/>
+                    </pic:cNvPicPr>
+                  </pic:nvPicPr>
+                  <pic:blipFill>
+                    <a:blip r:embed="rId19">
+                      <a:extLst>
+                        <a:ext uri="{28A0092B-C50C-407E-A947-70E740481C1C}">
+                          <a14:useLocalDpi xmlns:a14="http://schemas.microsoft.com/office/drawing/2010/main" val="0"/>
+                        </a:ext>
+                      </a:extLst>
+                    </a:blip>
+                    <a:srcRect/>
+                    <a:stretch>
+                      <a:fillRect/>
+                    </a:stretch>
+                  </pic:blipFill>
+                  <pic:spPr bwMode="auto">
+                    <a:xfrm>
+                      <a:off x="0" y="0"/>
+                      <a:ext cx="5943600" cy="5829300"/>
+                    </a:xfrm>
+                    <a:prstGeom prst="rect">
+                      <a:avLst/>
+                    </a:prstGeom>
+                    <a:noFill/>
+                    <a:ln>
+                      <a:noFill/>
+                    </a:ln>
+                  </pic:spPr>
+                </pic:pic>
+              </a:graphicData>
+            </a:graphic>
+          </wp:inline>
+        </w:drawing>
+      </w:r>
+    </w:p>
     <w:p>
       <w:pPr>
         <w:rPr>
@@ -2714,7 +2738,7 @@
                     <pic:cNvPicPr/>
                   </pic:nvPicPr>
                   <pic:blipFill>
-                    <a:blip r:embed="rId19">
+                    <a:blip r:embed="rId20">
                       <a:extLst>
                         <a:ext uri="{28A0092B-C50C-407E-A947-70E740481C1C}">
                           <a14:useLocalDpi xmlns:a14="http://schemas.microsoft.com/office/drawing/2010/main" val="0"/>
@@ -2797,7 +2821,7 @@
                     </pic:cNvPicPr>
                   </pic:nvPicPr>
                   <pic:blipFill>
-                    <a:blip r:embed="rId20">
+                    <a:blip r:embed="rId21">
                       <a:extLst>
                         <a:ext uri="{28A0092B-C50C-407E-A947-70E740481C1C}">
                           <a14:useLocalDpi xmlns:a14="http://schemas.microsoft.com/office/drawing/2010/main" val="0"/>
@@ -2870,7 +2894,7 @@
                     <pic:cNvPicPr/>
                   </pic:nvPicPr>
                   <pic:blipFill>
-                    <a:blip r:embed="rId21">
+                    <a:blip r:embed="rId22">
                       <a:extLst>
                         <a:ext uri="{28A0092B-C50C-407E-A947-70E740481C1C}">
                           <a14:useLocalDpi xmlns:a14="http://schemas.microsoft.com/office/drawing/2010/main" val="0"/>
@@ -4383,7 +4407,7 @@
                     </pic:cNvPicPr>
                   </pic:nvPicPr>
                   <pic:blipFill>
-                    <a:blip r:embed="rId22">
+                    <a:blip r:embed="rId23">
                       <a:extLst>
                         <a:ext uri="{28A0092B-C50C-407E-A947-70E740481C1C}">
                           <a14:useLocalDpi xmlns:a14="http://schemas.microsoft.com/office/drawing/2010/main" val="0"/>
@@ -4720,7 +4744,7 @@
                     <pic:cNvPicPr/>
                   </pic:nvPicPr>
                   <pic:blipFill>
-                    <a:blip r:embed="rId23">
+                    <a:blip r:embed="rId24">
                       <a:extLst>
                         <a:ext uri="{28A0092B-C50C-407E-A947-70E740481C1C}">
                           <a14:useLocalDpi xmlns:a14="http://schemas.microsoft.com/office/drawing/2010/main" val="0"/>
@@ -8324,6 +8348,12 @@
 </file>
 
 <file path=customXml/item1.xml><?xml version="1.0" encoding="utf-8"?>
+<p:properties xmlns:p="http://schemas.microsoft.com/office/2006/metadata/properties" xmlns:xsi="http://www.w3.org/2001/XMLSchema-instance" xmlns:pc="http://schemas.microsoft.com/office/infopath/2007/PartnerControls">
+  <documentManagement/>
+</p:properties>
+</file>
+
+<file path=customXml/item2.xml><?xml version="1.0" encoding="utf-8"?>
 <?mso-contentType ?>
 <FormTemplates xmlns="http://schemas.microsoft.com/sharepoint/v3/contenttype/forms">
   <Display>DocumentLibraryForm</Display>
@@ -8332,13 +8362,11 @@
 </FormTemplates>
 </file>
 
-<file path=customXml/item2.xml><?xml version="1.0" encoding="utf-8"?>
-<p:properties xmlns:p="http://schemas.microsoft.com/office/2006/metadata/properties" xmlns:xsi="http://www.w3.org/2001/XMLSchema-instance" xmlns:pc="http://schemas.microsoft.com/office/infopath/2007/PartnerControls">
-  <documentManagement/>
-</p:properties>
+<file path=customXml/item3.xml><?xml version="1.0" encoding="utf-8"?>
+<b:Sources xmlns:b="http://schemas.openxmlformats.org/officeDocument/2006/bibliography" xmlns="http://schemas.openxmlformats.org/officeDocument/2006/bibliography" SelectedStyle="\APASixthEditionOfficeOnline.xsl" StyleName="APA" Version="6"/>
 </file>
 
-<file path=customXml/item3.xml><?xml version="1.0" encoding="utf-8"?>
+<file path=customXml/item4.xml><?xml version="1.0" encoding="utf-8"?>
 <ct:contentTypeSchema xmlns:ct="http://schemas.microsoft.com/office/2006/metadata/contentType" xmlns:ma="http://schemas.microsoft.com/office/2006/metadata/properties/metaAttributes" ct:_="" ma:_="" ma:contentTypeName="Document" ma:contentTypeID="0x010100321F261CCBE9C64AB094B5E00014E60D" ma:contentTypeVersion="13" ma:contentTypeDescription="Create a new document." ma:contentTypeScope="" ma:versionID="7a8f8c1df9e84043c8e2db7d9263e1ea">
   <xsd:schema xmlns:xsd="http://www.w3.org/2001/XMLSchema" xmlns:xs="http://www.w3.org/2001/XMLSchema" xmlns:p="http://schemas.microsoft.com/office/2006/metadata/properties" xmlns:ns2="9409f0e5-2b9e-47f2-90e0-3ea5ffa6bd98" xmlns:ns3="ae1d7975-ef6e-42df-9d49-ebdd19403660" targetNamespace="http://schemas.microsoft.com/office/2006/metadata/properties" ma:root="true" ma:fieldsID="919e215a651d7e40e1a8917922009785" ns2:_="" ns3:_="">
     <xsd:import namespace="9409f0e5-2b9e-47f2-90e0-3ea5ffa6bd98"/>
@@ -8561,19 +8589,7 @@
 </ct:contentTypeSchema>
 </file>
 
-<file path=customXml/item4.xml><?xml version="1.0" encoding="utf-8"?>
-<b:Sources xmlns:b="http://schemas.openxmlformats.org/officeDocument/2006/bibliography" xmlns="http://schemas.openxmlformats.org/officeDocument/2006/bibliography" SelectedStyle="\APASixthEditionOfficeOnline.xsl" StyleName="APA" Version="6"/>
-</file>
-
 <file path=customXml/itemProps1.xml><?xml version="1.0" encoding="utf-8"?>
-<ds:datastoreItem xmlns:ds="http://schemas.openxmlformats.org/officeDocument/2006/customXml" ds:itemID="{A0B7E5FB-6615-4F0D-AB84-ACC6601ABAC5}">
-  <ds:schemaRefs>
-    <ds:schemaRef ds:uri="http://schemas.microsoft.com/sharepoint/v3/contenttype/forms"/>
-  </ds:schemaRefs>
-</ds:datastoreItem>
-</file>
-
-<file path=customXml/itemProps2.xml><?xml version="1.0" encoding="utf-8"?>
 <ds:datastoreItem xmlns:ds="http://schemas.openxmlformats.org/officeDocument/2006/customXml" ds:itemID="{5FCBE6E6-E49E-4879-A0A0-12E19ED2F258}">
   <ds:schemaRefs>
     <ds:schemaRef ds:uri="http://schemas.microsoft.com/office/2006/metadata/properties"/>
@@ -8582,7 +8598,23 @@
 </ds:datastoreItem>
 </file>
 
+<file path=customXml/itemProps2.xml><?xml version="1.0" encoding="utf-8"?>
+<ds:datastoreItem xmlns:ds="http://schemas.openxmlformats.org/officeDocument/2006/customXml" ds:itemID="{A0B7E5FB-6615-4F0D-AB84-ACC6601ABAC5}">
+  <ds:schemaRefs>
+    <ds:schemaRef ds:uri="http://schemas.microsoft.com/sharepoint/v3/contenttype/forms"/>
+  </ds:schemaRefs>
+</ds:datastoreItem>
+</file>
+
 <file path=customXml/itemProps3.xml><?xml version="1.0" encoding="utf-8"?>
+<ds:datastoreItem xmlns:ds="http://schemas.openxmlformats.org/officeDocument/2006/customXml" ds:itemID="{CB14AE00-BC64-493B-BF1B-FD067260C65E}">
+  <ds:schemaRefs>
+    <ds:schemaRef ds:uri="http://schemas.openxmlformats.org/officeDocument/2006/bibliography"/>
+  </ds:schemaRefs>
+</ds:datastoreItem>
+</file>
+
+<file path=customXml/itemProps4.xml><?xml version="1.0" encoding="utf-8"?>
 <ds:datastoreItem xmlns:ds="http://schemas.openxmlformats.org/officeDocument/2006/customXml" ds:itemID="{302FBB46-24D8-4234-9A59-36AEB10E6D48}">
   <ds:schemaRefs>
     <ds:schemaRef ds:uri="http://schemas.microsoft.com/office/2006/metadata/contentType"/>
@@ -8599,12 +8631,4 @@
     <ds:schemaRef ds:uri="http://schemas.microsoft.com/internal/obd"/>
   </ds:schemaRefs>
 </ds:datastoreItem>
-</file>
-
-<file path=customXml/itemProps4.xml><?xml version="1.0" encoding="utf-8"?>
-<ds:datastoreItem xmlns:ds="http://schemas.openxmlformats.org/officeDocument/2006/customXml" ds:itemID="{CB14AE00-BC64-493B-BF1B-FD067260C65E}">
-  <ds:schemaRefs>
-    <ds:schemaRef ds:uri="http://schemas.openxmlformats.org/officeDocument/2006/bibliography"/>
-  </ds:schemaRefs>
-</ds:datastoreItem>
 </file>
</xml_diff>

<commit_message>
Change zip download link to Google Drive
</commit_message>
<xml_diff>
--- a/Windows--ADMB-TMB-EMACS Installation (replaces ADStudio).docx
+++ b/Windows--ADMB-TMB-EMACS Installation (replaces ADStudio).docx
@@ -1529,7 +1529,7 @@
           <w:numId w:val="3"/>
         </w:numPr>
       </w:pPr>
-      <w:hyperlink r:id="rId17">
+      <w:hyperlink r:id="rId17" w:history="1">
         <w:r>
           <w:rPr>
             <w:rStyle w:val="Hyperlink"/>
@@ -1540,79 +1540,75 @@
           <w:rPr>
             <w:rStyle w:val="Hyperlink"/>
           </w:rPr>
-          <w:t xml:space="preserve">d </w:t>
-        </w:r>
-        <w:r>
-          <w:rPr>
-            <w:rStyle w:val="Hyperlink"/>
-            <w:b/>
-            <w:bCs/>
-            <w:i/>
-            <w:iCs/>
-          </w:rPr>
-          <w:t>PATH</w:t>
-        </w:r>
-        <w:r>
-          <w:rPr>
-            <w:rStyle w:val="Hyperlink"/>
-            <w:b/>
-            <w:bCs/>
-            <w:i/>
-            <w:iCs/>
-          </w:rPr>
-          <w:t>_</w:t>
-        </w:r>
-        <w:r>
-          <w:rPr>
-            <w:rStyle w:val="Hyperlink"/>
-            <w:b/>
-            <w:bCs/>
-            <w:i/>
-            <w:iCs/>
-          </w:rPr>
-          <w:t>v</w:t>
-        </w:r>
-        <w:r>
-          <w:rPr>
-            <w:rStyle w:val="Hyperlink"/>
-            <w:b/>
-            <w:bCs/>
-            <w:i/>
-            <w:iCs/>
-          </w:rPr>
-          <w:t>6</w:t>
-        </w:r>
-        <w:r>
-          <w:rPr>
-            <w:rStyle w:val="Hyperlink"/>
-            <w:b/>
-            <w:bCs/>
-            <w:i/>
-            <w:iCs/>
-          </w:rPr>
-          <w:t>-</w:t>
-        </w:r>
-        <w:r>
-          <w:rPr>
-            <w:rStyle w:val="Hyperlink"/>
-            <w:b/>
-            <w:bCs/>
-            <w:i/>
-            <w:iCs/>
-          </w:rPr>
-          <w:t>3</w:t>
-        </w:r>
-        <w:r>
-          <w:rPr>
-            <w:rStyle w:val="Hyperlink"/>
-            <w:b/>
-            <w:bCs/>
-            <w:i/>
-            <w:iCs/>
-          </w:rPr>
-          <w:t>.zip</w:t>
+          <w:t>d</w:t>
         </w:r>
       </w:hyperlink>
+      <w:r>
+        <w:t xml:space="preserve"> </w:t>
+      </w:r>
+      <w:r>
+        <w:rPr>
+          <w:b/>
+          <w:bCs/>
+          <w:i/>
+          <w:iCs/>
+        </w:rPr>
+        <w:t>PATH</w:t>
+      </w:r>
+      <w:r>
+        <w:rPr>
+          <w:b/>
+          <w:bCs/>
+          <w:i/>
+          <w:iCs/>
+        </w:rPr>
+        <w:t>_</w:t>
+      </w:r>
+      <w:r>
+        <w:rPr>
+          <w:b/>
+          <w:bCs/>
+          <w:i/>
+          <w:iCs/>
+        </w:rPr>
+        <w:t>v</w:t>
+      </w:r>
+      <w:r>
+        <w:rPr>
+          <w:b/>
+          <w:bCs/>
+          <w:i/>
+          <w:iCs/>
+        </w:rPr>
+        <w:t>6</w:t>
+      </w:r>
+      <w:r>
+        <w:rPr>
+          <w:b/>
+          <w:bCs/>
+          <w:i/>
+          <w:iCs/>
+        </w:rPr>
+        <w:t>-</w:t>
+      </w:r>
+      <w:r>
+        <w:rPr>
+          <w:b/>
+          <w:bCs/>
+          <w:i/>
+          <w:iCs/>
+        </w:rPr>
+        <w:t>3</w:t>
+      </w:r>
+      <w:r>
+        <w:rPr>
+          <w:b/>
+          <w:bCs/>
+          <w:i/>
+          <w:iCs/>
+        </w:rPr>
+        <w:t>.zip</w:t>
+      </w:r>
       <w:r>
         <w:t xml:space="preserve"> </w:t>
       </w:r>
@@ -8348,9 +8344,7 @@
 </file>
 
 <file path=customXml/item1.xml><?xml version="1.0" encoding="utf-8"?>
-<p:properties xmlns:p="http://schemas.microsoft.com/office/2006/metadata/properties" xmlns:xsi="http://www.w3.org/2001/XMLSchema-instance" xmlns:pc="http://schemas.microsoft.com/office/infopath/2007/PartnerControls">
-  <documentManagement/>
-</p:properties>
+<b:Sources xmlns:b="http://schemas.openxmlformats.org/officeDocument/2006/bibliography" xmlns="http://schemas.openxmlformats.org/officeDocument/2006/bibliography" SelectedStyle="\APASixthEditionOfficeOnline.xsl" StyleName="APA" Version="6"/>
 </file>
 
 <file path=customXml/item2.xml><?xml version="1.0" encoding="utf-8"?>
@@ -8363,7 +8357,9 @@
 </file>
 
 <file path=customXml/item3.xml><?xml version="1.0" encoding="utf-8"?>
-<b:Sources xmlns:b="http://schemas.openxmlformats.org/officeDocument/2006/bibliography" xmlns="http://schemas.openxmlformats.org/officeDocument/2006/bibliography" SelectedStyle="\APASixthEditionOfficeOnline.xsl" StyleName="APA" Version="6"/>
+<p:properties xmlns:p="http://schemas.microsoft.com/office/2006/metadata/properties" xmlns:xsi="http://www.w3.org/2001/XMLSchema-instance" xmlns:pc="http://schemas.microsoft.com/office/infopath/2007/PartnerControls">
+  <documentManagement/>
+</p:properties>
 </file>
 
 <file path=customXml/item4.xml><?xml version="1.0" encoding="utf-8"?>
@@ -8590,10 +8586,9 @@
 </file>
 
 <file path=customXml/itemProps1.xml><?xml version="1.0" encoding="utf-8"?>
-<ds:datastoreItem xmlns:ds="http://schemas.openxmlformats.org/officeDocument/2006/customXml" ds:itemID="{5FCBE6E6-E49E-4879-A0A0-12E19ED2F258}">
+<ds:datastoreItem xmlns:ds="http://schemas.openxmlformats.org/officeDocument/2006/customXml" ds:itemID="{CB14AE00-BC64-493B-BF1B-FD067260C65E}">
   <ds:schemaRefs>
-    <ds:schemaRef ds:uri="http://schemas.microsoft.com/office/2006/metadata/properties"/>
-    <ds:schemaRef ds:uri="http://schemas.microsoft.com/office/infopath/2007/PartnerControls"/>
+    <ds:schemaRef ds:uri="http://schemas.openxmlformats.org/officeDocument/2006/bibliography"/>
   </ds:schemaRefs>
 </ds:datastoreItem>
 </file>
@@ -8607,9 +8602,10 @@
 </file>
 
 <file path=customXml/itemProps3.xml><?xml version="1.0" encoding="utf-8"?>
-<ds:datastoreItem xmlns:ds="http://schemas.openxmlformats.org/officeDocument/2006/customXml" ds:itemID="{CB14AE00-BC64-493B-BF1B-FD067260C65E}">
+<ds:datastoreItem xmlns:ds="http://schemas.openxmlformats.org/officeDocument/2006/customXml" ds:itemID="{5FCBE6E6-E49E-4879-A0A0-12E19ED2F258}">
   <ds:schemaRefs>
-    <ds:schemaRef ds:uri="http://schemas.openxmlformats.org/officeDocument/2006/bibliography"/>
+    <ds:schemaRef ds:uri="http://schemas.microsoft.com/office/2006/metadata/properties"/>
+    <ds:schemaRef ds:uri="http://schemas.microsoft.com/office/infopath/2007/PartnerControls"/>
   </ds:schemaRefs>
 </ds:datastoreItem>
 </file>

</xml_diff>

<commit_message>
Updated for newer TMB and RStudio
</commit_message>
<xml_diff>
--- a/Windows--ADMB-TMB-EMACS Installation (replaces ADStudio).docx
+++ b/Windows--ADMB-TMB-EMACS Installation (replaces ADStudio).docx
@@ -65,7 +65,19 @@
         <w:rPr>
           <w:color w:val="0070C0"/>
         </w:rPr>
-        <w:t>you have questions regarding the installation contact:</w:t>
+        <w:t xml:space="preserve">you have questions </w:t>
+      </w:r>
+      <w:r>
+        <w:rPr>
+          <w:color w:val="0070C0"/>
+        </w:rPr>
+        <w:t>or corrections</w:t>
+      </w:r>
+      <w:r>
+        <w:rPr>
+          <w:color w:val="0070C0"/>
+        </w:rPr>
+        <w:t xml:space="preserve"> contact:</w:t>
       </w:r>
     </w:p>
     <w:p>
@@ -325,13 +337,19 @@
         <w:t>7</w:t>
       </w:r>
       <w:r>
-        <w:t>.0</w:t>
+        <w:t>.</w:t>
+      </w:r>
+      <w:r>
+        <w:t>1</w:t>
       </w:r>
       <w:r>
         <w:t xml:space="preserve"> Build </w:t>
       </w:r>
       <w:r>
-        <w:t>548</w:t>
+        <w:t>5</w:t>
+      </w:r>
+      <w:r>
+        <w:t>54</w:t>
       </w:r>
       <w:r>
         <w:t xml:space="preserve"> </w:t>
@@ -350,6 +368,9 @@
       </w:r>
       <w:r>
         <w:t>.9</w:t>
+      </w:r>
+      <w:r>
+        <w:t>.1</w:t>
       </w:r>
     </w:p>
     <w:p>
@@ -770,12 +791,21 @@
       <w:r>
         <w:t xml:space="preserve">3 dots </w:t>
       </w:r>
-      <w:r>
-        <w:rPr>
-          <w:b/>
-          <w:bCs/>
-        </w:rPr>
-        <w:t xml:space="preserve">( … ) </w:t>
+      <w:proofErr w:type="gramStart"/>
+      <w:r>
+        <w:rPr>
+          <w:b/>
+          <w:bCs/>
+        </w:rPr>
+        <w:t>( …</w:t>
+      </w:r>
+      <w:proofErr w:type="gramEnd"/>
+      <w:r>
+        <w:rPr>
+          <w:b/>
+          <w:bCs/>
+        </w:rPr>
+        <w:t xml:space="preserve"> ) </w:t>
       </w:r>
       <w:r>
         <w:rPr>
@@ -1013,7 +1043,25 @@
         <w:rPr>
           <w:color w:val="538135" w:themeColor="accent6" w:themeShade="BF"/>
         </w:rPr>
-        <w:t xml:space="preserve"> 3</w:t>
+        <w:t xml:space="preserve"> </w:t>
+      </w:r>
+      <w:r>
+        <w:rPr>
+          <w:color w:val="538135" w:themeColor="accent6" w:themeShade="BF"/>
+        </w:rPr>
+        <w:t xml:space="preserve">1, </w:t>
+      </w:r>
+      <w:r>
+        <w:rPr>
+          <w:color w:val="538135" w:themeColor="accent6" w:themeShade="BF"/>
+        </w:rPr>
+        <w:t>3</w:t>
+      </w:r>
+      <w:r>
+        <w:rPr>
+          <w:color w:val="538135" w:themeColor="accent6" w:themeShade="BF"/>
+        </w:rPr>
+        <w:t>,</w:t>
       </w:r>
       <w:r>
         <w:rPr>
@@ -1991,14 +2039,8 @@
           <w:ilvl w:val="0"/>
           <w:numId w:val="3"/>
         </w:numPr>
-        <w:rPr>
-          <w:color w:val="C00000"/>
-        </w:rPr>
-      </w:pPr>
-      <w:r>
-        <w:rPr>
-          <w:color w:val="C00000"/>
-        </w:rPr>
+      </w:pPr>
+      <w:r>
         <w:t>Restart computer</w:t>
       </w:r>
     </w:p>
@@ -2145,6 +2187,7 @@
         </w:rPr>
         <w:t xml:space="preserve"> simple </w:t>
       </w:r>
+      <w:proofErr w:type="gramStart"/>
       <w:r>
         <w:rPr>
           <w:rFonts w:ascii="Wingdings" w:eastAsia="Wingdings" w:hAnsi="Wingdings" w:cs="Wingdings"/>
@@ -2184,6 +2227,7 @@
         <w:t>simple.tpl</w:t>
       </w:r>
       <w:proofErr w:type="spellEnd"/>
+      <w:proofErr w:type="gramEnd"/>
     </w:p>
     <w:p>
       <w:pPr>
@@ -2427,6 +2471,7 @@
         </w:rPr>
         <w:t xml:space="preserve">emacs </w:t>
       </w:r>
+      <w:proofErr w:type="gramStart"/>
       <w:r>
         <w:rPr>
           <w:rFonts w:ascii="Wingdings" w:eastAsia="Wingdings" w:hAnsi="Wingdings" w:cs="Wingdings"/>
@@ -2440,7 +2485,17 @@
           <w:i/>
           <w:iCs/>
         </w:rPr>
-        <w:t xml:space="preserve">  examples </w:t>
+        <w:t xml:space="preserve">  examples</w:t>
+      </w:r>
+      <w:proofErr w:type="gramEnd"/>
+      <w:r>
+        <w:rPr>
+          <w:b/>
+          <w:bCs/>
+          <w:i/>
+          <w:iCs/>
+        </w:rPr>
+        <w:t xml:space="preserve"> </w:t>
       </w:r>
       <w:r>
         <w:rPr>
@@ -2776,10 +2831,18 @@
         <w:t>Opening the Folder Options window</w:t>
       </w:r>
       <w:r>
-        <w:t xml:space="preserve"> (Windows 10)</w:t>
-      </w:r>
-      <w:r>
-        <w:t xml:space="preserve">  -- </w:t>
+        <w:t xml:space="preserve"> (Windows 10</w:t>
+      </w:r>
+      <w:proofErr w:type="gramStart"/>
+      <w:r>
+        <w:t>)</w:t>
+      </w:r>
+      <w:r>
+        <w:t xml:space="preserve">  --</w:t>
+      </w:r>
+      <w:proofErr w:type="gramEnd"/>
+      <w:r>
+        <w:t xml:space="preserve"> </w:t>
       </w:r>
       <w:hyperlink w:anchor="options" w:history="1">
         <w:r>
@@ -2852,10 +2915,18 @@
     </w:p>
     <w:p>
       <w:r>
-        <w:t>Figure 1b: Opening the Folder Options window (Windows 11)</w:t>
-      </w:r>
-      <w:r>
-        <w:t xml:space="preserve">  -- </w:t>
+        <w:t>Figure 1b: Opening the Folder Options window (Windows 11</w:t>
+      </w:r>
+      <w:proofErr w:type="gramStart"/>
+      <w:r>
+        <w:t>)</w:t>
+      </w:r>
+      <w:r>
+        <w:t xml:space="preserve">  --</w:t>
+      </w:r>
+      <w:proofErr w:type="gramEnd"/>
+      <w:r>
+        <w:t xml:space="preserve"> </w:t>
       </w:r>
       <w:hyperlink w:anchor="options" w:history="1">
         <w:r>
@@ -3100,7 +3171,11 @@
         </w:rPr>
       </w:pPr>
       <w:r>
-        <w:t>c:\Program Files\R\R-</w:t>
+        <w:t>c:\Program Files</w:t>
+      </w:r>
+      <w:proofErr w:type="gramStart"/>
+      <w:r>
+        <w:t>\R\R-</w:t>
       </w:r>
       <w:r>
         <w:rPr>
@@ -3114,6 +3189,7 @@
       <w:r>
         <w:t xml:space="preserve">\bin;   </w:t>
       </w:r>
+      <w:proofErr w:type="gramEnd"/>
       <w:r>
         <w:tab/>
       </w:r>
@@ -3142,7 +3218,11 @@
         </w:rPr>
       </w:pPr>
       <w:r>
-        <w:t>c:\Program Files\R\R-</w:t>
+        <w:t>c:\Program Files</w:t>
+      </w:r>
+      <w:proofErr w:type="gramStart"/>
+      <w:r>
+        <w:t>\R\R-</w:t>
       </w:r>
       <w:r>
         <w:rPr>
@@ -3156,6 +3236,7 @@
       <w:r>
         <w:t xml:space="preserve">\bin\x64;   </w:t>
       </w:r>
+      <w:proofErr w:type="gramEnd"/>
       <w:r>
         <w:tab/>
       </w:r>
@@ -3183,6 +3264,7 @@
           <w:color w:val="002060"/>
         </w:rPr>
       </w:pPr>
+      <w:proofErr w:type="gramStart"/>
       <w:r>
         <w:t>c:\admb-</w:t>
       </w:r>
@@ -3195,6 +3277,7 @@
       <w:r>
         <w:t xml:space="preserve">   </w:t>
       </w:r>
+      <w:proofErr w:type="gramEnd"/>
       <w:r>
         <w:t xml:space="preserve">  </w:t>
       </w:r>
@@ -3222,6 +3305,7 @@
           <w:numId w:val="9"/>
         </w:numPr>
       </w:pPr>
+      <w:proofErr w:type="gramStart"/>
       <w:r>
         <w:t>c:\rtools</w:t>
       </w:r>
@@ -3235,7 +3319,11 @@
         <w:t>\bin;</w:t>
       </w:r>
       <w:r>
-        <w:t xml:space="preserve">                                    </w:t>
+        <w:t xml:space="preserve">   </w:t>
+      </w:r>
+      <w:proofErr w:type="gramEnd"/>
+      <w:r>
+        <w:t xml:space="preserve">                                 </w:t>
       </w:r>
       <w:r>
         <w:t xml:space="preserve"> </w:t>
@@ -3261,12 +3349,14 @@
           <w:numId w:val="9"/>
         </w:numPr>
       </w:pPr>
+      <w:proofErr w:type="gramStart"/>
       <w:r>
         <w:t xml:space="preserve">c:\admb-XX.X\bin;  </w:t>
       </w:r>
       <w:r>
         <w:tab/>
       </w:r>
+      <w:proofErr w:type="gramEnd"/>
       <w:r>
         <w:rPr>
           <w:color w:val="002060"/>
@@ -3814,7 +3904,11 @@
         </w:rPr>
       </w:pPr>
       <w:r>
-        <w:t>c:\Program Files\R\R-4.</w:t>
+        <w:t>c:\Program Files</w:t>
+      </w:r>
+      <w:proofErr w:type="gramStart"/>
+      <w:r>
+        <w:t>\R\R-4.</w:t>
       </w:r>
       <w:r>
         <w:t>2.1</w:t>
@@ -3826,7 +3920,11 @@
         <w:t>\x64</w:t>
       </w:r>
       <w:r>
-        <w:t xml:space="preserve">; </w:t>
+        <w:t>;</w:t>
+      </w:r>
+      <w:proofErr w:type="gramEnd"/>
+      <w:r>
+        <w:t xml:space="preserve"> </w:t>
       </w:r>
       <w:r>
         <w:tab/>
@@ -3891,6 +3989,7 @@
           <w:numId w:val="9"/>
         </w:numPr>
       </w:pPr>
+      <w:proofErr w:type="gramStart"/>
       <w:r>
         <w:t>c:\rtools</w:t>
       </w:r>
@@ -3910,7 +4009,11 @@
         <w:t>bin;</w:t>
       </w:r>
       <w:r>
-        <w:t xml:space="preserve">                </w:t>
+        <w:t xml:space="preserve">   </w:t>
+      </w:r>
+      <w:proofErr w:type="gramEnd"/>
+      <w:r>
+        <w:t xml:space="preserve">             </w:t>
       </w:r>
       <w:r>
         <w:tab/>
@@ -3951,6 +4054,7 @@
           <w:numId w:val="9"/>
         </w:numPr>
       </w:pPr>
+      <w:proofErr w:type="gramStart"/>
       <w:r>
         <w:t>c:\admb-1</w:t>
       </w:r>
@@ -3963,6 +4067,7 @@
       <w:r>
         <w:tab/>
       </w:r>
+      <w:proofErr w:type="gramEnd"/>
       <w:r>
         <w:rPr>
           <w:color w:val="002060"/>
@@ -4152,14 +4257,25 @@
         </w:rPr>
         <w:t xml:space="preserve">environment variables for your </w:t>
       </w:r>
-      <w:r>
-        <w:rPr>
-          <w:b/>
-          <w:bCs/>
-          <w:i/>
-          <w:iCs/>
-        </w:rPr>
-        <w:t xml:space="preserve">User </w:t>
+      <w:proofErr w:type="gramStart"/>
+      <w:r>
+        <w:rPr>
+          <w:b/>
+          <w:bCs/>
+          <w:i/>
+          <w:iCs/>
+        </w:rPr>
+        <w:t>User</w:t>
+      </w:r>
+      <w:proofErr w:type="gramEnd"/>
+      <w:r>
+        <w:rPr>
+          <w:b/>
+          <w:bCs/>
+          <w:i/>
+          <w:iCs/>
+        </w:rPr>
+        <w:t xml:space="preserve"> </w:t>
       </w:r>
       <w:r>
         <w:rPr>
@@ -4585,7 +4701,11 @@
         <w:t xml:space="preserve"> (</w:t>
       </w:r>
       <w:r>
-        <w:t xml:space="preserve">a file named </w:t>
+        <w:t xml:space="preserve">a file </w:t>
+      </w:r>
+      <w:proofErr w:type="gramStart"/>
+      <w:r>
+        <w:t xml:space="preserve">named </w:t>
       </w:r>
       <w:r>
         <w:rPr>
@@ -4596,6 +4716,7 @@
         </w:rPr>
         <w:t>.emacs</w:t>
       </w:r>
+      <w:proofErr w:type="gramEnd"/>
       <w:r>
         <w:t xml:space="preserve"> and</w:t>
       </w:r>
@@ -4701,7 +4822,15 @@
         <w:t>.</w:t>
       </w:r>
       <w:r>
-        <w:t>  Or, you can go t</w:t>
+        <w:t xml:space="preserve">  </w:t>
+      </w:r>
+      <w:proofErr w:type="gramStart"/>
+      <w:r>
+        <w:t>Or,</w:t>
+      </w:r>
+      <w:proofErr w:type="gramEnd"/>
+      <w:r>
+        <w:t xml:space="preserve"> you can go t</w:t>
       </w:r>
       <w:r>
         <w:t>o</w:t>
@@ -4783,7 +4912,11 @@
         <w:t xml:space="preserve"> folder</w:t>
       </w:r>
       <w:r>
-        <w:t xml:space="preserve"> – copy </w:t>
+        <w:t xml:space="preserve"> – </w:t>
+      </w:r>
+      <w:proofErr w:type="gramStart"/>
+      <w:r>
+        <w:t xml:space="preserve">copy </w:t>
       </w:r>
       <w:r>
         <w:rPr>
@@ -4794,6 +4927,7 @@
         </w:rPr>
         <w:t>.emacs</w:t>
       </w:r>
+      <w:proofErr w:type="gramEnd"/>
       <w:r>
         <w:t xml:space="preserve"> and</w:t>
       </w:r>
@@ -4903,7 +5037,11 @@
         <w:t>Explain how</w:t>
       </w:r>
       <w:r>
-        <w:t xml:space="preserve"> my version of</w:t>
+        <w:t xml:space="preserve"> my version </w:t>
+      </w:r>
+      <w:proofErr w:type="gramStart"/>
+      <w:r>
+        <w:t>of</w:t>
       </w:r>
       <w:r>
         <w:t xml:space="preserve"> </w:t>
@@ -4917,6 +5055,7 @@
         </w:rPr>
         <w:t>.emacs</w:t>
       </w:r>
+      <w:proofErr w:type="gramEnd"/>
       <w:r>
         <w:t xml:space="preserve"> is finding the </w:t>
       </w:r>

</xml_diff>

<commit_message>
Instructions to make TPL file open by default in Emacs
</commit_message>
<xml_diff>
--- a/Windows--ADMB-TMB-EMACS Installation (replaces ADStudio).docx
+++ b/Windows--ADMB-TMB-EMACS Installation (replaces ADStudio).docx
@@ -215,16 +215,8 @@
           <w:rPr>
             <w:rStyle w:val="Hyperlink"/>
           </w:rPr>
-          <w:t xml:space="preserve">file is on </w:t>
+          <w:t>file is on Github</w:t>
         </w:r>
-        <w:proofErr w:type="spellStart"/>
-        <w:r>
-          <w:rPr>
-            <w:rStyle w:val="Hyperlink"/>
-          </w:rPr>
-          <w:t>Github</w:t>
-        </w:r>
-        <w:proofErr w:type="spellEnd"/>
       </w:hyperlink>
     </w:p>
     <w:p/>
@@ -301,13 +293,8 @@
           <w:numId w:val="1"/>
         </w:numPr>
       </w:pPr>
-      <w:proofErr w:type="spellStart"/>
-      <w:r>
-        <w:t>Rtools</w:t>
-      </w:r>
-      <w:proofErr w:type="spellEnd"/>
-      <w:r>
-        <w:t xml:space="preserve"> 4</w:t>
+      <w:r>
+        <w:t>Rtools 4</w:t>
       </w:r>
       <w:r>
         <w:t>.2</w:t>
@@ -449,13 +436,7 @@
         <w:t xml:space="preserve">might require administrative access </w:t>
       </w:r>
       <w:r>
-        <w:t>to your computer</w:t>
-      </w:r>
-      <w:r>
-        <w:t xml:space="preserve"> (this message is specifically geared towards government computers)</w:t>
-      </w:r>
-      <w:r>
-        <w:t>:</w:t>
+        <w:t>to your computer:</w:t>
       </w:r>
     </w:p>
     <w:p>
@@ -467,15 +448,7 @@
         </w:numPr>
       </w:pPr>
       <w:r>
-        <w:t xml:space="preserve">Install programs (R, RStudio, </w:t>
-      </w:r>
-      <w:proofErr w:type="spellStart"/>
-      <w:r>
-        <w:t>Rtools</w:t>
-      </w:r>
-      <w:proofErr w:type="spellEnd"/>
-      <w:r>
-        <w:t>, ADMB, Emacs)</w:t>
+        <w:t>Install programs (R, RStudio, Rtools, ADMB, Emacs)</w:t>
       </w:r>
     </w:p>
     <w:p>
@@ -517,13 +490,8 @@
       <w:r>
         <w:t xml:space="preserve">ADMB, </w:t>
       </w:r>
-      <w:proofErr w:type="spellStart"/>
-      <w:r>
-        <w:t>RTools</w:t>
-      </w:r>
-      <w:proofErr w:type="spellEnd"/>
-      <w:r>
-        <w:t>)</w:t>
+      <w:r>
+        <w:t>RTools)</w:t>
       </w:r>
     </w:p>
     <w:p>
@@ -554,6 +522,7 @@
       </w:r>
     </w:p>
     <w:p/>
+    <w:p/>
     <w:p>
       <w:pPr>
         <w:rPr>
@@ -608,7 +577,7 @@
           <w:bCs/>
           <w:u w:val="single"/>
         </w:rPr>
-        <w:t xml:space="preserve"> (optional but useful)</w:t>
+        <w:t xml:space="preserve"> (optional but </w:t>
       </w:r>
       <w:r>
         <w:rPr>
@@ -616,6 +585,22 @@
           <w:bCs/>
           <w:u w:val="single"/>
         </w:rPr>
+        <w:t xml:space="preserve">very </w:t>
+      </w:r>
+      <w:r>
+        <w:rPr>
+          <w:b/>
+          <w:bCs/>
+          <w:u w:val="single"/>
+        </w:rPr>
+        <w:t>useful)</w:t>
+      </w:r>
+      <w:r>
+        <w:rPr>
+          <w:b/>
+          <w:bCs/>
+          <w:u w:val="single"/>
+        </w:rPr>
         <w:t>:</w:t>
       </w:r>
     </w:p>
@@ -651,7 +636,13 @@
         <w:t>To see hidden files</w:t>
       </w:r>
       <w:r>
-        <w:t xml:space="preserve"> and extensions</w:t>
+        <w:t xml:space="preserve"> and </w:t>
+      </w:r>
+      <w:r>
+        <w:t xml:space="preserve">file </w:t>
+      </w:r>
+      <w:r>
+        <w:t>extensions</w:t>
       </w:r>
       <w:r>
         <w:t>:</w:t>
@@ -791,21 +782,12 @@
       <w:r>
         <w:t xml:space="preserve">3 dots </w:t>
       </w:r>
-      <w:proofErr w:type="gramStart"/>
-      <w:r>
-        <w:rPr>
-          <w:b/>
-          <w:bCs/>
-        </w:rPr>
-        <w:t>( …</w:t>
-      </w:r>
-      <w:proofErr w:type="gramEnd"/>
-      <w:r>
-        <w:rPr>
-          <w:b/>
-          <w:bCs/>
-        </w:rPr>
-        <w:t xml:space="preserve"> ) </w:t>
+      <w:r>
+        <w:rPr>
+          <w:b/>
+          <w:bCs/>
+        </w:rPr>
+        <w:t xml:space="preserve">( … ) </w:t>
       </w:r>
       <w:r>
         <w:rPr>
@@ -1855,7 +1837,6 @@
         </w:rPr>
         <w:t xml:space="preserve"> </w:t>
       </w:r>
-      <w:proofErr w:type="spellStart"/>
       <w:r>
         <w:rPr>
           <w:b/>
@@ -1865,7 +1846,6 @@
         </w:rPr>
         <w:t>emacsConfigFiles</w:t>
       </w:r>
-      <w:proofErr w:type="spellEnd"/>
       <w:r>
         <w:t xml:space="preserve"> </w:t>
       </w:r>
@@ -2045,6 +2025,7 @@
       </w:r>
     </w:p>
     <w:p/>
+    <w:p/>
     <w:p>
       <w:pPr>
         <w:rPr>
@@ -2059,48 +2040,324 @@
           <w:bCs/>
           <w:u w:val="single"/>
         </w:rPr>
-        <w:t xml:space="preserve">Issue: Old installations </w:t>
-      </w:r>
-    </w:p>
-    <w:p>
-      <w:r>
-        <w:t xml:space="preserve">Older versions of the programs installed here (especially </w:t>
-      </w:r>
-      <w:proofErr w:type="spellStart"/>
-      <w:r>
-        <w:t>ADStudio</w:t>
-      </w:r>
-      <w:proofErr w:type="spellEnd"/>
-      <w:r>
-        <w:t xml:space="preserve"> and </w:t>
-      </w:r>
-      <w:proofErr w:type="spellStart"/>
-      <w:r>
-        <w:t>Rtools</w:t>
-      </w:r>
-      <w:proofErr w:type="spellEnd"/>
+        <w:t xml:space="preserve">Have </w:t>
+      </w:r>
+      <w:r>
+        <w:rPr>
+          <w:b/>
+          <w:bCs/>
+          <w:u w:val="single"/>
+        </w:rPr>
+        <w:t>tpl files open by default in Emacs (this would also work for cpp files)</w:t>
+      </w:r>
+    </w:p>
+    <w:p>
+      <w:pPr>
+        <w:pStyle w:val="ListParagraph"/>
+        <w:numPr>
+          <w:ilvl w:val="0"/>
+          <w:numId w:val="33"/>
+        </w:numPr>
+      </w:pPr>
+      <w:r>
+        <w:t xml:space="preserve">Right-click on any </w:t>
+      </w:r>
+      <w:r>
+        <w:rPr>
+          <w:b/>
+          <w:bCs/>
+          <w:i/>
+          <w:iCs/>
+        </w:rPr>
+        <w:t>*.tpl</w:t>
+      </w:r>
+      <w:r>
+        <w:t xml:space="preserve"> file</w:t>
+      </w:r>
+    </w:p>
+    <w:p>
+      <w:pPr>
+        <w:pStyle w:val="ListParagraph"/>
+        <w:numPr>
+          <w:ilvl w:val="0"/>
+          <w:numId w:val="33"/>
+        </w:numPr>
+      </w:pPr>
+      <w:r>
+        <w:t xml:space="preserve">Choose </w:t>
+      </w:r>
+      <w:r>
+        <w:rPr>
+          <w:b/>
+          <w:bCs/>
+          <w:i/>
+          <w:iCs/>
+        </w:rPr>
+        <w:t>Open With</w:t>
+      </w:r>
+    </w:p>
+    <w:p>
+      <w:pPr>
+        <w:pStyle w:val="ListParagraph"/>
+        <w:numPr>
+          <w:ilvl w:val="0"/>
+          <w:numId w:val="33"/>
+        </w:numPr>
+      </w:pPr>
+      <w:r>
+        <w:t xml:space="preserve">Windows 10: </w:t>
+      </w:r>
+    </w:p>
+    <w:p>
+      <w:pPr>
+        <w:pStyle w:val="ListParagraph"/>
+        <w:numPr>
+          <w:ilvl w:val="1"/>
+          <w:numId w:val="33"/>
+        </w:numPr>
+      </w:pPr>
+      <w:r>
+        <w:t>go to bottom and c</w:t>
+      </w:r>
+      <w:r>
+        <w:t xml:space="preserve">lick </w:t>
+      </w:r>
+      <w:r>
+        <w:t xml:space="preserve">on </w:t>
+      </w:r>
+      <w:r>
+        <w:rPr>
+          <w:b/>
+          <w:bCs/>
+          <w:i/>
+          <w:iCs/>
+        </w:rPr>
+        <w:t>More Apps</w:t>
+      </w:r>
+    </w:p>
+    <w:p>
+      <w:pPr>
+        <w:pStyle w:val="ListParagraph"/>
+        <w:numPr>
+          <w:ilvl w:val="1"/>
+          <w:numId w:val="33"/>
+        </w:numPr>
+      </w:pPr>
+      <w:r>
+        <w:t>At bottom, click</w:t>
+      </w:r>
       <w:r>
         <w:t xml:space="preserve"> </w:t>
       </w:r>
       <w:r>
-        <w:t>2.X/3.X</w:t>
-      </w:r>
-      <w:r>
-        <w:t xml:space="preserve">) could cause problems as they do not uninstall properly, and they leave stuff in your User Environment that might interfere with the newer versions.  You might need to uninstall these programs and delete references in the User Environment – </w:t>
-      </w:r>
-      <w:hyperlink w:anchor="Environment" w:history="1">
-        <w:r>
-          <w:rPr>
-            <w:rStyle w:val="Hyperlink"/>
-          </w:rPr>
-          <w:t>appendix 1 shows you how to get to the User Environment</w:t>
-        </w:r>
-      </w:hyperlink>
-      <w:r>
-        <w:t>.</w:t>
-      </w:r>
-    </w:p>
-    <w:p>
+        <w:rPr>
+          <w:b/>
+          <w:bCs/>
+          <w:i/>
+          <w:iCs/>
+        </w:rPr>
+        <w:t>Look for another app on this PC</w:t>
+      </w:r>
+    </w:p>
+    <w:p>
+      <w:pPr>
+        <w:pStyle w:val="ListParagraph"/>
+        <w:numPr>
+          <w:ilvl w:val="1"/>
+          <w:numId w:val="33"/>
+        </w:numPr>
+      </w:pPr>
+      <w:r>
+        <w:t xml:space="preserve">The Path is: </w:t>
+      </w:r>
+      <w:r>
+        <w:rPr>
+          <w:color w:val="C00000"/>
+        </w:rPr>
+        <w:t>C:\Program Files\Emacs\x86_64\bi</w:t>
+      </w:r>
+      <w:r>
+        <w:rPr>
+          <w:color w:val="C00000"/>
+        </w:rPr>
+        <w:t>n\emacs.exe</w:t>
+      </w:r>
+    </w:p>
+    <w:p>
+      <w:pPr>
+        <w:pStyle w:val="ListParagraph"/>
+        <w:numPr>
+          <w:ilvl w:val="1"/>
+          <w:numId w:val="33"/>
+        </w:numPr>
+      </w:pPr>
+      <w:r>
+        <w:t xml:space="preserve">Click </w:t>
+      </w:r>
+      <w:r>
+        <w:rPr>
+          <w:b/>
+          <w:bCs/>
+          <w:i/>
+          <w:iCs/>
+        </w:rPr>
+        <w:t>OK</w:t>
+      </w:r>
+    </w:p>
+    <w:p>
+      <w:pPr>
+        <w:pStyle w:val="ListParagraph"/>
+        <w:numPr>
+          <w:ilvl w:val="0"/>
+          <w:numId w:val="33"/>
+        </w:numPr>
+      </w:pPr>
+      <w:r>
+        <w:t xml:space="preserve">Windows 11: click </w:t>
+      </w:r>
+      <w:r>
+        <w:rPr>
+          <w:b/>
+          <w:bCs/>
+          <w:i/>
+          <w:iCs/>
+        </w:rPr>
+        <w:t xml:space="preserve">Choose </w:t>
+      </w:r>
+      <w:r>
+        <w:rPr>
+          <w:b/>
+          <w:bCs/>
+          <w:i/>
+          <w:iCs/>
+        </w:rPr>
+        <w:t>a</w:t>
+      </w:r>
+      <w:r>
+        <w:rPr>
+          <w:b/>
+          <w:bCs/>
+          <w:i/>
+          <w:iCs/>
+        </w:rPr>
+        <w:t xml:space="preserve">nother </w:t>
+      </w:r>
+      <w:r>
+        <w:rPr>
+          <w:b/>
+          <w:bCs/>
+          <w:i/>
+          <w:iCs/>
+        </w:rPr>
+        <w:t>a</w:t>
+      </w:r>
+      <w:r>
+        <w:rPr>
+          <w:b/>
+          <w:bCs/>
+          <w:i/>
+          <w:iCs/>
+        </w:rPr>
+        <w:t>pp</w:t>
+      </w:r>
+    </w:p>
+    <w:p>
+      <w:pPr>
+        <w:pStyle w:val="ListParagraph"/>
+        <w:numPr>
+          <w:ilvl w:val="1"/>
+          <w:numId w:val="33"/>
+        </w:numPr>
+      </w:pPr>
+      <w:r>
+        <w:t>At bottom,</w:t>
+      </w:r>
+      <w:r>
+        <w:t xml:space="preserve"> click </w:t>
+      </w:r>
+      <w:r>
+        <w:rPr>
+          <w:b/>
+          <w:bCs/>
+          <w:i/>
+          <w:iCs/>
+        </w:rPr>
+        <w:t>Choose an app on your PC</w:t>
+      </w:r>
+      <w:r>
+        <w:t xml:space="preserve"> </w:t>
+      </w:r>
+    </w:p>
+    <w:p>
+      <w:pPr>
+        <w:pStyle w:val="ListParagraph"/>
+        <w:numPr>
+          <w:ilvl w:val="1"/>
+          <w:numId w:val="33"/>
+        </w:numPr>
+      </w:pPr>
+      <w:r>
+        <w:t xml:space="preserve">The Path is: </w:t>
+      </w:r>
+      <w:r>
+        <w:rPr>
+          <w:color w:val="C00000"/>
+        </w:rPr>
+        <w:t>C:\Program Files\Emacs\x86_64\bin\emacs.exe</w:t>
+      </w:r>
+    </w:p>
+    <w:p>
+      <w:pPr>
+        <w:pStyle w:val="ListParagraph"/>
+        <w:numPr>
+          <w:ilvl w:val="1"/>
+          <w:numId w:val="33"/>
+        </w:numPr>
+      </w:pPr>
+      <w:r>
+        <w:t>Click</w:t>
+      </w:r>
+      <w:r>
+        <w:t xml:space="preserve"> </w:t>
+      </w:r>
+      <w:r>
+        <w:rPr>
+          <w:b/>
+          <w:bCs/>
+          <w:i/>
+          <w:iCs/>
+        </w:rPr>
+        <w:t>Open</w:t>
+      </w:r>
+    </w:p>
+    <w:p>
+      <w:pPr>
+        <w:pStyle w:val="ListParagraph"/>
+        <w:numPr>
+          <w:ilvl w:val="1"/>
+          <w:numId w:val="33"/>
+        </w:numPr>
+      </w:pPr>
+      <w:r>
+        <w:t>Click</w:t>
+      </w:r>
+      <w:r>
+        <w:t xml:space="preserve"> </w:t>
+      </w:r>
+      <w:r>
+        <w:rPr>
+          <w:b/>
+          <w:bCs/>
+          <w:i/>
+          <w:iCs/>
+        </w:rPr>
+        <w:t>Always</w:t>
+      </w:r>
+    </w:p>
+    <w:p>
+      <w:pPr>
+        <w:pStyle w:val="ListParagraph"/>
+      </w:pPr>
       <w:r>
         <w:br w:type="page"/>
       </w:r>
@@ -2187,7 +2444,6 @@
         </w:rPr>
         <w:t xml:space="preserve"> simple </w:t>
       </w:r>
-      <w:proofErr w:type="gramStart"/>
       <w:r>
         <w:rPr>
           <w:rFonts w:ascii="Wingdings" w:eastAsia="Wingdings" w:hAnsi="Wingdings" w:cs="Wingdings"/>
@@ -2216,7 +2472,6 @@
         </w:rPr>
         <w:t xml:space="preserve"> </w:t>
       </w:r>
-      <w:proofErr w:type="spellStart"/>
       <w:r>
         <w:rPr>
           <w:b/>
@@ -2226,8 +2481,6 @@
         </w:rPr>
         <w:t>simple.tpl</w:t>
       </w:r>
-      <w:proofErr w:type="spellEnd"/>
-      <w:proofErr w:type="gramEnd"/>
     </w:p>
     <w:p>
       <w:pPr>
@@ -2240,7 +2493,6 @@
       <w:r>
         <w:t xml:space="preserve">Open </w:t>
       </w:r>
-      <w:proofErr w:type="spellStart"/>
       <w:r>
         <w:rPr>
           <w:b/>
@@ -2250,7 +2502,6 @@
         </w:rPr>
         <w:t>simple.tpl</w:t>
       </w:r>
-      <w:proofErr w:type="spellEnd"/>
       <w:r>
         <w:t xml:space="preserve"> in </w:t>
       </w:r>
@@ -2471,7 +2722,6 @@
         </w:rPr>
         <w:t xml:space="preserve">emacs </w:t>
       </w:r>
-      <w:proofErr w:type="gramStart"/>
       <w:r>
         <w:rPr>
           <w:rFonts w:ascii="Wingdings" w:eastAsia="Wingdings" w:hAnsi="Wingdings" w:cs="Wingdings"/>
@@ -2485,17 +2735,7 @@
           <w:i/>
           <w:iCs/>
         </w:rPr>
-        <w:t xml:space="preserve">  examples</w:t>
-      </w:r>
-      <w:proofErr w:type="gramEnd"/>
-      <w:r>
-        <w:rPr>
-          <w:b/>
-          <w:bCs/>
-          <w:i/>
-          <w:iCs/>
-        </w:rPr>
-        <w:t xml:space="preserve"> </w:t>
+        <w:t xml:space="preserve">  examples </w:t>
       </w:r>
       <w:r>
         <w:rPr>
@@ -2831,18 +3071,10 @@
         <w:t>Opening the Folder Options window</w:t>
       </w:r>
       <w:r>
-        <w:t xml:space="preserve"> (Windows 10</w:t>
-      </w:r>
-      <w:proofErr w:type="gramStart"/>
-      <w:r>
-        <w:t>)</w:t>
-      </w:r>
-      <w:r>
-        <w:t xml:space="preserve">  --</w:t>
-      </w:r>
-      <w:proofErr w:type="gramEnd"/>
-      <w:r>
-        <w:t xml:space="preserve"> </w:t>
+        <w:t xml:space="preserve"> (Windows 10)</w:t>
+      </w:r>
+      <w:r>
+        <w:t xml:space="preserve">  -- </w:t>
       </w:r>
       <w:hyperlink w:anchor="options" w:history="1">
         <w:r>
@@ -2915,18 +3147,10 @@
     </w:p>
     <w:p>
       <w:r>
-        <w:t>Figure 1b: Opening the Folder Options window (Windows 11</w:t>
-      </w:r>
-      <w:proofErr w:type="gramStart"/>
-      <w:r>
-        <w:t>)</w:t>
-      </w:r>
-      <w:r>
-        <w:t xml:space="preserve">  --</w:t>
-      </w:r>
-      <w:proofErr w:type="gramEnd"/>
-      <w:r>
-        <w:t xml:space="preserve"> </w:t>
+        <w:t>Figure 1b: Opening the Folder Options window (Windows 11)</w:t>
+      </w:r>
+      <w:r>
+        <w:t xml:space="preserve">  -- </w:t>
       </w:r>
       <w:hyperlink w:anchor="options" w:history="1">
         <w:r>
@@ -3171,11 +3395,7 @@
         </w:rPr>
       </w:pPr>
       <w:r>
-        <w:t>c:\Program Files</w:t>
-      </w:r>
-      <w:proofErr w:type="gramStart"/>
-      <w:r>
-        <w:t>\R\R-</w:t>
+        <w:t>c:\Program Files\R\R-</w:t>
       </w:r>
       <w:r>
         <w:rPr>
@@ -3189,7 +3409,6 @@
       <w:r>
         <w:t xml:space="preserve">\bin;   </w:t>
       </w:r>
-      <w:proofErr w:type="gramEnd"/>
       <w:r>
         <w:tab/>
       </w:r>
@@ -3218,11 +3437,7 @@
         </w:rPr>
       </w:pPr>
       <w:r>
-        <w:t>c:\Program Files</w:t>
-      </w:r>
-      <w:proofErr w:type="gramStart"/>
-      <w:r>
-        <w:t>\R\R-</w:t>
+        <w:t>c:\Program Files\R\R-</w:t>
       </w:r>
       <w:r>
         <w:rPr>
@@ -3236,7 +3451,6 @@
       <w:r>
         <w:t xml:space="preserve">\bin\x64;   </w:t>
       </w:r>
-      <w:proofErr w:type="gramEnd"/>
       <w:r>
         <w:tab/>
       </w:r>
@@ -3264,7 +3478,6 @@
           <w:color w:val="002060"/>
         </w:rPr>
       </w:pPr>
-      <w:proofErr w:type="gramStart"/>
       <w:r>
         <w:t>c:\admb-</w:t>
       </w:r>
@@ -3277,7 +3490,6 @@
       <w:r>
         <w:t xml:space="preserve">   </w:t>
       </w:r>
-      <w:proofErr w:type="gramEnd"/>
       <w:r>
         <w:t xml:space="preserve">  </w:t>
       </w:r>
@@ -3305,7 +3517,6 @@
           <w:numId w:val="9"/>
         </w:numPr>
       </w:pPr>
-      <w:proofErr w:type="gramStart"/>
       <w:r>
         <w:t>c:\rtools</w:t>
       </w:r>
@@ -3319,11 +3530,7 @@
         <w:t>\bin;</w:t>
       </w:r>
       <w:r>
-        <w:t xml:space="preserve">   </w:t>
-      </w:r>
-      <w:proofErr w:type="gramEnd"/>
-      <w:r>
-        <w:t xml:space="preserve">                                 </w:t>
+        <w:t xml:space="preserve">                                    </w:t>
       </w:r>
       <w:r>
         <w:t xml:space="preserve"> </w:t>
@@ -3349,14 +3556,12 @@
           <w:numId w:val="9"/>
         </w:numPr>
       </w:pPr>
-      <w:proofErr w:type="gramStart"/>
       <w:r>
         <w:t xml:space="preserve">c:\admb-XX.X\bin;  </w:t>
       </w:r>
       <w:r>
         <w:tab/>
       </w:r>
-      <w:proofErr w:type="gramEnd"/>
       <w:r>
         <w:rPr>
           <w:color w:val="002060"/>
@@ -3394,15 +3599,7 @@
         <w:t>folder path (</w:t>
       </w:r>
       <w:r>
-        <w:t>c:\</w:t>
-      </w:r>
-      <w:proofErr w:type="spellStart"/>
-      <w:r>
-        <w:t>admb</w:t>
-      </w:r>
-      <w:proofErr w:type="spellEnd"/>
-      <w:r>
-        <w:t>-</w:t>
+        <w:t>c:\admb-</w:t>
       </w:r>
       <w:r>
         <w:t>XX.X</w:t>
@@ -3731,7 +3928,6 @@
       <w:r>
         <w:t xml:space="preserve">user’s </w:t>
       </w:r>
-      <w:proofErr w:type="spellStart"/>
       <w:r>
         <w:rPr>
           <w:b/>
@@ -3741,7 +3937,6 @@
         </w:rPr>
         <w:t>AppData</w:t>
       </w:r>
-      <w:proofErr w:type="spellEnd"/>
       <w:r>
         <w:t xml:space="preserve"> folder</w:t>
       </w:r>
@@ -3904,11 +4099,7 @@
         </w:rPr>
       </w:pPr>
       <w:r>
-        <w:t>c:\Program Files</w:t>
-      </w:r>
-      <w:proofErr w:type="gramStart"/>
-      <w:r>
-        <w:t>\R\R-4.</w:t>
+        <w:t>c:\Program Files\R\R-4.</w:t>
       </w:r>
       <w:r>
         <w:t>2.1</w:t>
@@ -3920,11 +4111,7 @@
         <w:t>\x64</w:t>
       </w:r>
       <w:r>
-        <w:t>;</w:t>
-      </w:r>
-      <w:proofErr w:type="gramEnd"/>
-      <w:r>
-        <w:t xml:space="preserve"> </w:t>
+        <w:t xml:space="preserve">; </w:t>
       </w:r>
       <w:r>
         <w:tab/>
@@ -3989,7 +4176,6 @@
           <w:numId w:val="9"/>
         </w:numPr>
       </w:pPr>
-      <w:proofErr w:type="gramStart"/>
       <w:r>
         <w:t>c:\rtools</w:t>
       </w:r>
@@ -4009,11 +4195,7 @@
         <w:t>bin;</w:t>
       </w:r>
       <w:r>
-        <w:t xml:space="preserve">   </w:t>
-      </w:r>
-      <w:proofErr w:type="gramEnd"/>
-      <w:r>
-        <w:t xml:space="preserve">             </w:t>
+        <w:t xml:space="preserve">                </w:t>
       </w:r>
       <w:r>
         <w:tab/>
@@ -4054,7 +4236,6 @@
           <w:numId w:val="9"/>
         </w:numPr>
       </w:pPr>
-      <w:proofErr w:type="gramStart"/>
       <w:r>
         <w:t>c:\admb-1</w:t>
       </w:r>
@@ -4067,7 +4248,6 @@
       <w:r>
         <w:tab/>
       </w:r>
-      <w:proofErr w:type="gramEnd"/>
       <w:r>
         <w:rPr>
           <w:color w:val="002060"/>
@@ -4257,25 +4437,14 @@
         </w:rPr>
         <w:t xml:space="preserve">environment variables for your </w:t>
       </w:r>
-      <w:proofErr w:type="gramStart"/>
-      <w:r>
-        <w:rPr>
-          <w:b/>
-          <w:bCs/>
-          <w:i/>
-          <w:iCs/>
-        </w:rPr>
-        <w:t>User</w:t>
-      </w:r>
-      <w:proofErr w:type="gramEnd"/>
-      <w:r>
-        <w:rPr>
-          <w:b/>
-          <w:bCs/>
-          <w:i/>
-          <w:iCs/>
-        </w:rPr>
-        <w:t xml:space="preserve"> </w:t>
+      <w:r>
+        <w:rPr>
+          <w:b/>
+          <w:bCs/>
+          <w:i/>
+          <w:iCs/>
+        </w:rPr>
+        <w:t xml:space="preserve">User </w:t>
       </w:r>
       <w:r>
         <w:rPr>
@@ -4600,18 +4769,8 @@
           <w:bCs/>
           <w:u w:val="single"/>
         </w:rPr>
-        <w:t xml:space="preserve"> emacs config files to </w:t>
-      </w:r>
-      <w:proofErr w:type="spellStart"/>
-      <w:r>
-        <w:rPr>
-          <w:b/>
-          <w:bCs/>
-          <w:u w:val="single"/>
-        </w:rPr>
-        <w:t>AppData</w:t>
-      </w:r>
-      <w:proofErr w:type="spellEnd"/>
+        <w:t xml:space="preserve"> emacs config files to AppData</w:t>
+      </w:r>
     </w:p>
     <w:p/>
     <w:p>
@@ -4666,7 +4825,6 @@
       <w:r>
         <w:t xml:space="preserve">, there is a folder named </w:t>
       </w:r>
-      <w:proofErr w:type="spellStart"/>
       <w:r>
         <w:rPr>
           <w:b/>
@@ -4685,27 +4843,17 @@
         </w:rPr>
         <w:t>Files</w:t>
       </w:r>
-      <w:proofErr w:type="spellEnd"/>
       <w:r>
         <w:t xml:space="preserve">.  You need to copy the contents inside the </w:t>
       </w:r>
-      <w:proofErr w:type="spellStart"/>
-      <w:r>
-        <w:t>emacsConfigFiles</w:t>
-      </w:r>
-      <w:proofErr w:type="spellEnd"/>
-      <w:r>
-        <w:t xml:space="preserve"> folder</w:t>
+      <w:r>
+        <w:t>emacsConfigFiles folder</w:t>
       </w:r>
       <w:r>
         <w:t xml:space="preserve"> (</w:t>
       </w:r>
       <w:r>
-        <w:t xml:space="preserve">a file </w:t>
-      </w:r>
-      <w:proofErr w:type="gramStart"/>
-      <w:r>
-        <w:t xml:space="preserve">named </w:t>
+        <w:t xml:space="preserve">a file named </w:t>
       </w:r>
       <w:r>
         <w:rPr>
@@ -4716,7 +4864,6 @@
         </w:rPr>
         <w:t>.emacs</w:t>
       </w:r>
-      <w:proofErr w:type="gramEnd"/>
       <w:r>
         <w:t xml:space="preserve"> and</w:t>
       </w:r>
@@ -4744,7 +4891,6 @@
       <w:r>
         <w:t xml:space="preserve"> </w:t>
       </w:r>
-      <w:proofErr w:type="spellStart"/>
       <w:r>
         <w:rPr>
           <w:b/>
@@ -4754,7 +4900,6 @@
         </w:rPr>
         <w:t>appdata</w:t>
       </w:r>
-      <w:proofErr w:type="spellEnd"/>
       <w:r>
         <w:t xml:space="preserve"> folder.</w:t>
       </w:r>
@@ -4769,7 +4914,6 @@
       <w:r>
         <w:t xml:space="preserve">The easiest way to get to the </w:t>
       </w:r>
-      <w:proofErr w:type="spellStart"/>
       <w:r>
         <w:rPr>
           <w:b/>
@@ -4779,7 +4923,6 @@
         </w:rPr>
         <w:t>appdata</w:t>
       </w:r>
-      <w:proofErr w:type="spellEnd"/>
       <w:r>
         <w:t xml:space="preserve"> folder is to type </w:t>
       </w:r>
@@ -4789,30 +4932,12 @@
           <w:bCs/>
           <w:color w:val="0070C0"/>
         </w:rPr>
-        <w:t>%</w:t>
-      </w:r>
-      <w:proofErr w:type="spellStart"/>
-      <w:r>
-        <w:rPr>
-          <w:b/>
-          <w:bCs/>
+        <w:t>%appdata%</w:t>
+      </w:r>
+      <w:r>
+        <w:rPr>
           <w:color w:val="0070C0"/>
         </w:rPr>
-        <w:t>appdata</w:t>
-      </w:r>
-      <w:proofErr w:type="spellEnd"/>
-      <w:r>
-        <w:rPr>
-          <w:b/>
-          <w:bCs/>
-          <w:color w:val="0070C0"/>
-        </w:rPr>
-        <w:t>%</w:t>
-      </w:r>
-      <w:r>
-        <w:rPr>
-          <w:color w:val="0070C0"/>
-        </w:rPr>
         <w:t xml:space="preserve"> </w:t>
       </w:r>
       <w:r>
@@ -4822,15 +4947,7 @@
         <w:t>.</w:t>
       </w:r>
       <w:r>
-        <w:t xml:space="preserve">  </w:t>
-      </w:r>
-      <w:proofErr w:type="gramStart"/>
-      <w:r>
-        <w:t>Or,</w:t>
-      </w:r>
-      <w:proofErr w:type="gramEnd"/>
-      <w:r>
-        <w:t xml:space="preserve"> you can go t</w:t>
+        <w:t>  Or, you can go t</w:t>
       </w:r>
       <w:r>
         <w:t>o</w:t>
@@ -4901,22 +5018,10 @@
         <w:t xml:space="preserve">File Explorer Window </w:t>
       </w:r>
       <w:r>
-        <w:t xml:space="preserve">opened to the </w:t>
-      </w:r>
-      <w:proofErr w:type="spellStart"/>
-      <w:r>
-        <w:t>AppData</w:t>
-      </w:r>
-      <w:proofErr w:type="spellEnd"/>
-      <w:r>
-        <w:t xml:space="preserve"> folder</w:t>
-      </w:r>
-      <w:r>
-        <w:t xml:space="preserve"> – </w:t>
-      </w:r>
-      <w:proofErr w:type="gramStart"/>
-      <w:r>
-        <w:t xml:space="preserve">copy </w:t>
+        <w:t>opened to the AppData folder</w:t>
+      </w:r>
+      <w:r>
+        <w:t xml:space="preserve"> – copy </w:t>
       </w:r>
       <w:r>
         <w:rPr>
@@ -4927,7 +5032,6 @@
         </w:rPr>
         <w:t>.emacs</w:t>
       </w:r>
-      <w:proofErr w:type="gramEnd"/>
       <w:r>
         <w:t xml:space="preserve"> and</w:t>
       </w:r>
@@ -5037,11 +5141,7 @@
         <w:t>Explain how</w:t>
       </w:r>
       <w:r>
-        <w:t xml:space="preserve"> my version </w:t>
-      </w:r>
-      <w:proofErr w:type="gramStart"/>
-      <w:r>
-        <w:t>of</w:t>
+        <w:t xml:space="preserve"> my version of</w:t>
       </w:r>
       <w:r>
         <w:t xml:space="preserve"> </w:t>
@@ -5055,7 +5155,6 @@
         </w:rPr>
         <w:t>.emacs</w:t>
       </w:r>
-      <w:proofErr w:type="gramEnd"/>
       <w:r>
         <w:t xml:space="preserve"> is finding the </w:t>
       </w:r>
@@ -7366,6 +7465,118 @@
     </w:lvl>
   </w:abstractNum>
   <w:abstractNum w:abstractNumId="23" w15:restartNumberingAfterBreak="0">
+    <w:nsid w:val="76FF5ACA"/>
+    <w:multiLevelType w:val="hybridMultilevel"/>
+    <w:tmpl w:val="9190B3AE"/>
+    <w:lvl w:ilvl="0" w:tplc="2062A3EC">
+      <w:numFmt w:val="bullet"/>
+      <w:lvlText w:val="-"/>
+      <w:lvlJc w:val="left"/>
+      <w:pPr>
+        <w:ind w:left="360" w:hanging="360"/>
+      </w:pPr>
+      <w:rPr>
+        <w:rFonts w:ascii="Calibri" w:eastAsiaTheme="minorHAnsi" w:hAnsi="Calibri" w:cs="Calibri" w:hint="default"/>
+      </w:rPr>
+    </w:lvl>
+    <w:lvl w:ilvl="1" w:tplc="04090003">
+      <w:start w:val="1"/>
+      <w:numFmt w:val="bullet"/>
+      <w:lvlText w:val="o"/>
+      <w:lvlJc w:val="left"/>
+      <w:pPr>
+        <w:ind w:left="1080" w:hanging="360"/>
+      </w:pPr>
+      <w:rPr>
+        <w:rFonts w:ascii="Courier New" w:hAnsi="Courier New" w:cs="Courier New" w:hint="default"/>
+      </w:rPr>
+    </w:lvl>
+    <w:lvl w:ilvl="2" w:tplc="04090005" w:tentative="1">
+      <w:start w:val="1"/>
+      <w:numFmt w:val="bullet"/>
+      <w:lvlText w:val=""/>
+      <w:lvlJc w:val="left"/>
+      <w:pPr>
+        <w:ind w:left="1800" w:hanging="360"/>
+      </w:pPr>
+      <w:rPr>
+        <w:rFonts w:ascii="Wingdings" w:hAnsi="Wingdings" w:hint="default"/>
+      </w:rPr>
+    </w:lvl>
+    <w:lvl w:ilvl="3" w:tplc="04090001" w:tentative="1">
+      <w:start w:val="1"/>
+      <w:numFmt w:val="bullet"/>
+      <w:lvlText w:val=""/>
+      <w:lvlJc w:val="left"/>
+      <w:pPr>
+        <w:ind w:left="2520" w:hanging="360"/>
+      </w:pPr>
+      <w:rPr>
+        <w:rFonts w:ascii="Symbol" w:hAnsi="Symbol" w:hint="default"/>
+      </w:rPr>
+    </w:lvl>
+    <w:lvl w:ilvl="4" w:tplc="04090003" w:tentative="1">
+      <w:start w:val="1"/>
+      <w:numFmt w:val="bullet"/>
+      <w:lvlText w:val="o"/>
+      <w:lvlJc w:val="left"/>
+      <w:pPr>
+        <w:ind w:left="3240" w:hanging="360"/>
+      </w:pPr>
+      <w:rPr>
+        <w:rFonts w:ascii="Courier New" w:hAnsi="Courier New" w:cs="Courier New" w:hint="default"/>
+      </w:rPr>
+    </w:lvl>
+    <w:lvl w:ilvl="5" w:tplc="04090005" w:tentative="1">
+      <w:start w:val="1"/>
+      <w:numFmt w:val="bullet"/>
+      <w:lvlText w:val=""/>
+      <w:lvlJc w:val="left"/>
+      <w:pPr>
+        <w:ind w:left="3960" w:hanging="360"/>
+      </w:pPr>
+      <w:rPr>
+        <w:rFonts w:ascii="Wingdings" w:hAnsi="Wingdings" w:hint="default"/>
+      </w:rPr>
+    </w:lvl>
+    <w:lvl w:ilvl="6" w:tplc="04090001" w:tentative="1">
+      <w:start w:val="1"/>
+      <w:numFmt w:val="bullet"/>
+      <w:lvlText w:val=""/>
+      <w:lvlJc w:val="left"/>
+      <w:pPr>
+        <w:ind w:left="4680" w:hanging="360"/>
+      </w:pPr>
+      <w:rPr>
+        <w:rFonts w:ascii="Symbol" w:hAnsi="Symbol" w:hint="default"/>
+      </w:rPr>
+    </w:lvl>
+    <w:lvl w:ilvl="7" w:tplc="04090003" w:tentative="1">
+      <w:start w:val="1"/>
+      <w:numFmt w:val="bullet"/>
+      <w:lvlText w:val="o"/>
+      <w:lvlJc w:val="left"/>
+      <w:pPr>
+        <w:ind w:left="5400" w:hanging="360"/>
+      </w:pPr>
+      <w:rPr>
+        <w:rFonts w:ascii="Courier New" w:hAnsi="Courier New" w:cs="Courier New" w:hint="default"/>
+      </w:rPr>
+    </w:lvl>
+    <w:lvl w:ilvl="8" w:tplc="04090005" w:tentative="1">
+      <w:start w:val="1"/>
+      <w:numFmt w:val="bullet"/>
+      <w:lvlText w:val=""/>
+      <w:lvlJc w:val="left"/>
+      <w:pPr>
+        <w:ind w:left="6120" w:hanging="360"/>
+      </w:pPr>
+      <w:rPr>
+        <w:rFonts w:ascii="Wingdings" w:hAnsi="Wingdings" w:hint="default"/>
+      </w:rPr>
+    </w:lvl>
+  </w:abstractNum>
+  <w:abstractNum w:abstractNumId="24" w15:restartNumberingAfterBreak="0">
     <w:nsid w:val="7F8270AD"/>
     <w:multiLevelType w:val="hybridMultilevel"/>
     <w:tmpl w:val="2A208C2C"/>
@@ -7704,10 +7915,13 @@
     <w:abstractNumId w:val="12"/>
   </w:num>
   <w:num w:numId="31" w16cid:durableId="175656231">
-    <w:abstractNumId w:val="23"/>
+    <w:abstractNumId w:val="24"/>
   </w:num>
   <w:num w:numId="32" w16cid:durableId="1625574577">
     <w:abstractNumId w:val="4"/>
+  </w:num>
+  <w:num w:numId="33" w16cid:durableId="936527205">
+    <w:abstractNumId w:val="23"/>
   </w:num>
 </w:numbering>
 </file>
@@ -8483,10 +8697,6 @@
 </file>
 
 <file path=customXml/item1.xml><?xml version="1.0" encoding="utf-8"?>
-<b:Sources xmlns:b="http://schemas.openxmlformats.org/officeDocument/2006/bibliography" xmlns="http://schemas.openxmlformats.org/officeDocument/2006/bibliography" SelectedStyle="\APASixthEditionOfficeOnline.xsl" StyleName="APA" Version="6"/>
-</file>
-
-<file path=customXml/item2.xml><?xml version="1.0" encoding="utf-8"?>
 <?mso-contentType ?>
 <FormTemplates xmlns="http://schemas.microsoft.com/sharepoint/v3/contenttype/forms">
   <Display>DocumentLibraryForm</Display>
@@ -8495,13 +8705,11 @@
 </FormTemplates>
 </file>
 
-<file path=customXml/item3.xml><?xml version="1.0" encoding="utf-8"?>
-<p:properties xmlns:p="http://schemas.microsoft.com/office/2006/metadata/properties" xmlns:xsi="http://www.w3.org/2001/XMLSchema-instance" xmlns:pc="http://schemas.microsoft.com/office/infopath/2007/PartnerControls">
-  <documentManagement/>
-</p:properties>
+<file path=customXml/item2.xml><?xml version="1.0" encoding="utf-8"?>
+<b:Sources xmlns:b="http://schemas.openxmlformats.org/officeDocument/2006/bibliography" xmlns="http://schemas.openxmlformats.org/officeDocument/2006/bibliography" SelectedStyle="\APASixthEditionOfficeOnline.xsl" StyleName="APA" Version="6"/>
 </file>
 
-<file path=customXml/item4.xml><?xml version="1.0" encoding="utf-8"?>
+<file path=customXml/item3.xml><?xml version="1.0" encoding="utf-8"?>
 <ct:contentTypeSchema xmlns:ct="http://schemas.microsoft.com/office/2006/metadata/contentType" xmlns:ma="http://schemas.microsoft.com/office/2006/metadata/properties/metaAttributes" ct:_="" ma:_="" ma:contentTypeName="Document" ma:contentTypeID="0x010100321F261CCBE9C64AB094B5E00014E60D" ma:contentTypeVersion="13" ma:contentTypeDescription="Create a new document." ma:contentTypeScope="" ma:versionID="7a8f8c1df9e84043c8e2db7d9263e1ea">
   <xsd:schema xmlns:xsd="http://www.w3.org/2001/XMLSchema" xmlns:xs="http://www.w3.org/2001/XMLSchema" xmlns:p="http://schemas.microsoft.com/office/2006/metadata/properties" xmlns:ns2="9409f0e5-2b9e-47f2-90e0-3ea5ffa6bd98" xmlns:ns3="ae1d7975-ef6e-42df-9d49-ebdd19403660" targetNamespace="http://schemas.microsoft.com/office/2006/metadata/properties" ma:root="true" ma:fieldsID="919e215a651d7e40e1a8917922009785" ns2:_="" ns3:_="">
     <xsd:import namespace="9409f0e5-2b9e-47f2-90e0-3ea5ffa6bd98"/>
@@ -8724,7 +8932,21 @@
 </ct:contentTypeSchema>
 </file>
 
+<file path=customXml/item4.xml><?xml version="1.0" encoding="utf-8"?>
+<p:properties xmlns:p="http://schemas.microsoft.com/office/2006/metadata/properties" xmlns:xsi="http://www.w3.org/2001/XMLSchema-instance" xmlns:pc="http://schemas.microsoft.com/office/infopath/2007/PartnerControls">
+  <documentManagement/>
+</p:properties>
+</file>
+
 <file path=customXml/itemProps1.xml><?xml version="1.0" encoding="utf-8"?>
+<ds:datastoreItem xmlns:ds="http://schemas.openxmlformats.org/officeDocument/2006/customXml" ds:itemID="{A0B7E5FB-6615-4F0D-AB84-ACC6601ABAC5}">
+  <ds:schemaRefs>
+    <ds:schemaRef ds:uri="http://schemas.microsoft.com/sharepoint/v3/contenttype/forms"/>
+  </ds:schemaRefs>
+</ds:datastoreItem>
+</file>
+
+<file path=customXml/itemProps2.xml><?xml version="1.0" encoding="utf-8"?>
 <ds:datastoreItem xmlns:ds="http://schemas.openxmlformats.org/officeDocument/2006/customXml" ds:itemID="{CB14AE00-BC64-493B-BF1B-FD067260C65E}">
   <ds:schemaRefs>
     <ds:schemaRef ds:uri="http://schemas.openxmlformats.org/officeDocument/2006/bibliography"/>
@@ -8732,24 +8954,7 @@
 </ds:datastoreItem>
 </file>
 
-<file path=customXml/itemProps2.xml><?xml version="1.0" encoding="utf-8"?>
-<ds:datastoreItem xmlns:ds="http://schemas.openxmlformats.org/officeDocument/2006/customXml" ds:itemID="{A0B7E5FB-6615-4F0D-AB84-ACC6601ABAC5}">
-  <ds:schemaRefs>
-    <ds:schemaRef ds:uri="http://schemas.microsoft.com/sharepoint/v3/contenttype/forms"/>
-  </ds:schemaRefs>
-</ds:datastoreItem>
-</file>
-
 <file path=customXml/itemProps3.xml><?xml version="1.0" encoding="utf-8"?>
-<ds:datastoreItem xmlns:ds="http://schemas.openxmlformats.org/officeDocument/2006/customXml" ds:itemID="{5FCBE6E6-E49E-4879-A0A0-12E19ED2F258}">
-  <ds:schemaRefs>
-    <ds:schemaRef ds:uri="http://schemas.microsoft.com/office/2006/metadata/properties"/>
-    <ds:schemaRef ds:uri="http://schemas.microsoft.com/office/infopath/2007/PartnerControls"/>
-  </ds:schemaRefs>
-</ds:datastoreItem>
-</file>
-
-<file path=customXml/itemProps4.xml><?xml version="1.0" encoding="utf-8"?>
 <ds:datastoreItem xmlns:ds="http://schemas.openxmlformats.org/officeDocument/2006/customXml" ds:itemID="{302FBB46-24D8-4234-9A59-36AEB10E6D48}">
   <ds:schemaRefs>
     <ds:schemaRef ds:uri="http://schemas.microsoft.com/office/2006/metadata/contentType"/>
@@ -8766,4 +8971,13 @@
     <ds:schemaRef ds:uri="http://schemas.microsoft.com/internal/obd"/>
   </ds:schemaRefs>
 </ds:datastoreItem>
+</file>
+
+<file path=customXml/itemProps4.xml><?xml version="1.0" encoding="utf-8"?>
+<ds:datastoreItem xmlns:ds="http://schemas.openxmlformats.org/officeDocument/2006/customXml" ds:itemID="{5FCBE6E6-E49E-4879-A0A0-12E19ED2F258}">
+  <ds:schemaRefs>
+    <ds:schemaRef ds:uri="http://schemas.microsoft.com/office/2006/metadata/properties"/>
+    <ds:schemaRef ds:uri="http://schemas.microsoft.com/office/infopath/2007/PartnerControls"/>
+  </ds:schemaRefs>
+</ds:datastoreItem>
 </file>
</xml_diff>